<commit_message>
Final document about Accident-Detection-System
</commit_message>
<xml_diff>
--- a/Project work.docx
+++ b/Project work.docx
@@ -4,7 +4,444 @@
   <w:body>
     <w:p>
       <w:pPr>
+        <w:jc w:val="right"/>
+        <w:rPr>
+          <w:rFonts w:ascii="Century Schoolbook" w:hAnsi="Century Schoolbook"/>
+          <w:b/>
+          <w:bCs/>
+          <w:color w:val="0070C0"/>
+          <w:sz w:val="44"/>
+          <w:szCs w:val="44"/>
+        </w:rPr>
+      </w:pPr>
+      <w:r>
+        <w:rPr>
+          <w:noProof/>
+        </w:rPr>
+        <w:drawing>
+          <wp:inline distT="0" distB="0" distL="0" distR="0" wp14:anchorId="2418BB91" wp14:editId="0034C592">
+            <wp:extent cx="1687286" cy="381000"/>
+            <wp:effectExtent l="0" t="0" r="0" b="0"/>
+            <wp:docPr id="1504109947" name="Picture 12" descr="A black background with blue circle and text&#10;&#10;AI-generated content may be incorrect."/>
+            <wp:cNvGraphicFramePr>
+              <a:graphicFrameLocks xmlns:a="http://schemas.openxmlformats.org/drawingml/2006/main" noChangeAspect="1"/>
+            </wp:cNvGraphicFramePr>
+            <a:graphic xmlns:a="http://schemas.openxmlformats.org/drawingml/2006/main">
+              <a:graphicData uri="http://schemas.openxmlformats.org/drawingml/2006/picture">
+                <pic:pic xmlns:pic="http://schemas.openxmlformats.org/drawingml/2006/picture">
+                  <pic:nvPicPr>
+                    <pic:cNvPr id="1504109947" name="Picture 12" descr="A black background with blue circle and text&#10;&#10;AI-generated content may be incorrect."/>
+                    <pic:cNvPicPr>
+                      <a:picLocks noChangeAspect="1" noChangeArrowheads="1"/>
+                    </pic:cNvPicPr>
+                  </pic:nvPicPr>
+                  <pic:blipFill rotWithShape="1">
+                    <a:blip r:embed="rId8" cstate="print">
+                      <a:extLst>
+                        <a:ext uri="{28A0092B-C50C-407E-A947-70E740481C1C}">
+                          <a14:useLocalDpi xmlns:a14="http://schemas.microsoft.com/office/drawing/2010/main" val="0"/>
+                        </a:ext>
+                      </a:extLst>
+                    </a:blip>
+                    <a:srcRect t="40409" r="997" b="33001"/>
+                    <a:stretch/>
+                  </pic:blipFill>
+                  <pic:spPr bwMode="auto">
+                    <a:xfrm>
+                      <a:off x="0" y="0"/>
+                      <a:ext cx="1709784" cy="386080"/>
+                    </a:xfrm>
+                    <a:prstGeom prst="rect">
+                      <a:avLst/>
+                    </a:prstGeom>
+                    <a:noFill/>
+                    <a:ln>
+                      <a:noFill/>
+                    </a:ln>
+                    <a:extLst>
+                      <a:ext uri="{53640926-AAD7-44D8-BBD7-CCE9431645EC}">
+                        <a14:shadowObscured xmlns:a14="http://schemas.microsoft.com/office/drawing/2010/main"/>
+                      </a:ext>
+                    </a:extLst>
+                  </pic:spPr>
+                </pic:pic>
+              </a:graphicData>
+            </a:graphic>
+          </wp:inline>
+        </w:drawing>
+      </w:r>
+    </w:p>
+    <w:p>
+      <w:pPr>
         <w:jc w:val="center"/>
+        <w:rPr>
+          <w:rFonts w:ascii="Century Schoolbook" w:hAnsi="Century Schoolbook"/>
+          <w:b/>
+          <w:bCs/>
+          <w:color w:val="0070C0"/>
+          <w:sz w:val="44"/>
+          <w:szCs w:val="44"/>
+        </w:rPr>
+      </w:pPr>
+      <w:r>
+        <w:rPr>
+          <w:rFonts w:ascii="Century Schoolbook" w:hAnsi="Century Schoolbook"/>
+          <w:b/>
+          <w:bCs/>
+          <w:color w:val="0070C0"/>
+          <w:sz w:val="44"/>
+          <w:szCs w:val="44"/>
+        </w:rPr>
+        <w:t>SRI VENKATESWARA COLLEGE OF ENGINEERING &amp; TECHNOLOGY</w:t>
+      </w:r>
+    </w:p>
+    <w:p>
+      <w:pPr>
+        <w:jc w:val="center"/>
+        <w:rPr>
+          <w:rFonts w:ascii="Century Schoolbook" w:hAnsi="Century Schoolbook"/>
+          <w:b/>
+          <w:bCs/>
+          <w:color w:val="0070C0"/>
+          <w:sz w:val="44"/>
+          <w:szCs w:val="44"/>
+        </w:rPr>
+      </w:pPr>
+      <w:r>
+        <w:rPr>
+          <w:rFonts w:ascii="Century Schoolbook" w:hAnsi="Century Schoolbook"/>
+          <w:b/>
+          <w:bCs/>
+          <w:color w:val="0070C0"/>
+          <w:sz w:val="44"/>
+          <w:szCs w:val="44"/>
+        </w:rPr>
+        <w:t>(AUTONOMOUS)</w:t>
+      </w:r>
+    </w:p>
+    <w:p>
+      <w:pPr>
+        <w:jc w:val="center"/>
+        <w:rPr>
+          <w:rFonts w:ascii="Century Schoolbook" w:hAnsi="Century Schoolbook"/>
+          <w:b/>
+          <w:bCs/>
+          <w:noProof/>
+          <w:sz w:val="44"/>
+          <w:szCs w:val="44"/>
+        </w:rPr>
+      </w:pPr>
+      <w:r>
+        <w:rPr>
+          <w:noProof/>
+        </w:rPr>
+        <w:drawing>
+          <wp:inline distT="0" distB="0" distL="0" distR="0" wp14:anchorId="16D04565" wp14:editId="6DE848AD">
+            <wp:extent cx="1019175" cy="1019175"/>
+            <wp:effectExtent l="0" t="0" r="9525" b="9525"/>
+            <wp:docPr id="1156491207" name="Picture 8" descr="See related image detail. AOPolaQXpjwvO4do3OAg_AGEIzOrUPowwH2BiLdEygjp=s900-c-k-c0x00ffffff-no-rj"/>
+            <wp:cNvGraphicFramePr>
+              <a:graphicFrameLocks xmlns:a="http://schemas.openxmlformats.org/drawingml/2006/main" noChangeAspect="1"/>
+            </wp:cNvGraphicFramePr>
+            <a:graphic xmlns:a="http://schemas.openxmlformats.org/drawingml/2006/main">
+              <a:graphicData uri="http://schemas.openxmlformats.org/drawingml/2006/picture">
+                <pic:pic xmlns:pic="http://schemas.openxmlformats.org/drawingml/2006/picture">
+                  <pic:nvPicPr>
+                    <pic:cNvPr id="0" name="Picture 12" descr="See related image detail. AOPolaQXpjwvO4do3OAg_AGEIzOrUPowwH2BiLdEygjp=s900-c-k-c0x00ffffff-no-rj"/>
+                    <pic:cNvPicPr>
+                      <a:picLocks noChangeAspect="1" noChangeArrowheads="1"/>
+                    </pic:cNvPicPr>
+                  </pic:nvPicPr>
+                  <pic:blipFill>
+                    <a:blip r:embed="rId9">
+                      <a:extLst>
+                        <a:ext uri="{28A0092B-C50C-407E-A947-70E740481C1C}">
+                          <a14:useLocalDpi xmlns:a14="http://schemas.microsoft.com/office/drawing/2010/main" val="0"/>
+                        </a:ext>
+                      </a:extLst>
+                    </a:blip>
+                    <a:srcRect/>
+                    <a:stretch>
+                      <a:fillRect/>
+                    </a:stretch>
+                  </pic:blipFill>
+                  <pic:spPr bwMode="auto">
+                    <a:xfrm>
+                      <a:off x="0" y="0"/>
+                      <a:ext cx="1022728" cy="1022728"/>
+                    </a:xfrm>
+                    <a:prstGeom prst="rect">
+                      <a:avLst/>
+                    </a:prstGeom>
+                    <a:noFill/>
+                    <a:ln>
+                      <a:noFill/>
+                    </a:ln>
+                  </pic:spPr>
+                </pic:pic>
+              </a:graphicData>
+            </a:graphic>
+          </wp:inline>
+        </w:drawing>
+      </w:r>
+    </w:p>
+    <w:p>
+      <w:pPr>
+        <w:jc w:val="center"/>
+        <w:rPr>
+          <w:b/>
+          <w:bCs/>
+          <w:sz w:val="44"/>
+          <w:szCs w:val="44"/>
+        </w:rPr>
+      </w:pPr>
+    </w:p>
+    <w:p>
+      <w:pPr>
+        <w:jc w:val="center"/>
+        <w:rPr>
+          <w:b/>
+          <w:bCs/>
+          <w:color w:val="EE0000"/>
+          <w:sz w:val="60"/>
+          <w:szCs w:val="60"/>
+        </w:rPr>
+      </w:pPr>
+      <w:hyperlink r:id="rId10" w:history="1">
+        <w:r>
+          <w:rPr>
+            <w:rStyle w:val="Hyperlink"/>
+            <w:b/>
+            <w:bCs/>
+            <w:color w:val="EE0000"/>
+            <w:sz w:val="60"/>
+            <w:szCs w:val="60"/>
+            <w:u w:val="none"/>
+          </w:rPr>
+          <w:t>Accident</w:t>
+        </w:r>
+        <w:r>
+          <w:rPr>
+            <w:rStyle w:val="Hyperlink"/>
+            <w:b/>
+            <w:bCs/>
+            <w:color w:val="EE0000"/>
+            <w:sz w:val="60"/>
+            <w:szCs w:val="60"/>
+            <w:u w:val="none"/>
+          </w:rPr>
+          <w:t xml:space="preserve"> </w:t>
+        </w:r>
+        <w:r>
+          <w:rPr>
+            <w:rStyle w:val="Hyperlink"/>
+            <w:b/>
+            <w:bCs/>
+            <w:color w:val="EE0000"/>
+            <w:sz w:val="60"/>
+            <w:szCs w:val="60"/>
+            <w:u w:val="none"/>
+          </w:rPr>
+          <w:t>Detection</w:t>
+        </w:r>
+        <w:r>
+          <w:rPr>
+            <w:rStyle w:val="Hyperlink"/>
+            <w:b/>
+            <w:bCs/>
+            <w:color w:val="EE0000"/>
+            <w:sz w:val="60"/>
+            <w:szCs w:val="60"/>
+            <w:u w:val="none"/>
+          </w:rPr>
+          <w:t xml:space="preserve"> </w:t>
+        </w:r>
+        <w:r>
+          <w:rPr>
+            <w:rStyle w:val="Hyperlink"/>
+            <w:b/>
+            <w:bCs/>
+            <w:color w:val="EE0000"/>
+            <w:sz w:val="60"/>
+            <w:szCs w:val="60"/>
+            <w:u w:val="none"/>
+          </w:rPr>
+          <w:t>System</w:t>
+        </w:r>
+      </w:hyperlink>
+    </w:p>
+    <w:p>
+      <w:pPr>
+        <w:jc w:val="center"/>
+        <w:rPr>
+          <w:b/>
+          <w:bCs/>
+          <w:sz w:val="44"/>
+          <w:szCs w:val="44"/>
+        </w:rPr>
+      </w:pPr>
+    </w:p>
+    <w:p>
+      <w:pPr>
+        <w:rPr>
+          <w:b/>
+          <w:bCs/>
+          <w:sz w:val="40"/>
+          <w:szCs w:val="40"/>
+        </w:rPr>
+      </w:pPr>
+    </w:p>
+    <w:p>
+      <w:pPr>
+        <w:rPr>
+          <w:b/>
+          <w:bCs/>
+          <w:sz w:val="40"/>
+          <w:szCs w:val="40"/>
+        </w:rPr>
+      </w:pPr>
+    </w:p>
+    <w:p>
+      <w:pPr>
+        <w:rPr>
+          <w:b/>
+          <w:bCs/>
+          <w:sz w:val="40"/>
+          <w:szCs w:val="40"/>
+        </w:rPr>
+      </w:pPr>
+    </w:p>
+    <w:p>
+      <w:pPr>
+        <w:rPr>
+          <w:b/>
+          <w:bCs/>
+          <w:sz w:val="40"/>
+          <w:szCs w:val="40"/>
+        </w:rPr>
+      </w:pPr>
+      <w:r>
+        <w:rPr>
+          <w:b/>
+          <w:bCs/>
+          <w:sz w:val="40"/>
+          <w:szCs w:val="40"/>
+        </w:rPr>
+        <w:t>23781A0447-</w:t>
+      </w:r>
+      <w:proofErr w:type="gramStart"/>
+      <w:r>
+        <w:rPr>
+          <w:b/>
+          <w:bCs/>
+          <w:sz w:val="40"/>
+          <w:szCs w:val="40"/>
+        </w:rPr>
+        <w:t>D.Harish</w:t>
+      </w:r>
+      <w:proofErr w:type="gramEnd"/>
+    </w:p>
+    <w:p>
+      <w:pPr>
+        <w:rPr>
+          <w:b/>
+          <w:bCs/>
+          <w:sz w:val="40"/>
+          <w:szCs w:val="40"/>
+        </w:rPr>
+      </w:pPr>
+      <w:r>
+        <w:rPr>
+          <w:b/>
+          <w:bCs/>
+          <w:sz w:val="40"/>
+          <w:szCs w:val="40"/>
+        </w:rPr>
+        <w:t>23781A0448-</w:t>
+      </w:r>
+      <w:proofErr w:type="gramStart"/>
+      <w:r>
+        <w:rPr>
+          <w:b/>
+          <w:bCs/>
+          <w:sz w:val="40"/>
+          <w:szCs w:val="40"/>
+        </w:rPr>
+        <w:t>D.Siri</w:t>
+      </w:r>
+      <w:proofErr w:type="gramEnd"/>
+    </w:p>
+    <w:p>
+      <w:pPr>
+        <w:rPr>
+          <w:b/>
+          <w:bCs/>
+          <w:sz w:val="40"/>
+          <w:szCs w:val="40"/>
+        </w:rPr>
+      </w:pPr>
+      <w:r>
+        <w:rPr>
+          <w:b/>
+          <w:bCs/>
+          <w:sz w:val="40"/>
+          <w:szCs w:val="40"/>
+        </w:rPr>
+        <w:t>23781A0449-</w:t>
+      </w:r>
+      <w:proofErr w:type="gramStart"/>
+      <w:r>
+        <w:rPr>
+          <w:b/>
+          <w:bCs/>
+          <w:sz w:val="40"/>
+          <w:szCs w:val="40"/>
+        </w:rPr>
+        <w:t>D.VedaSri</w:t>
+      </w:r>
+      <w:proofErr w:type="gramEnd"/>
+    </w:p>
+    <w:p>
+      <w:pPr>
+        <w:rPr>
+          <w:b/>
+          <w:bCs/>
+          <w:sz w:val="40"/>
+          <w:szCs w:val="40"/>
+        </w:rPr>
+      </w:pPr>
+      <w:r>
+        <w:rPr>
+          <w:b/>
+          <w:bCs/>
+          <w:sz w:val="40"/>
+          <w:szCs w:val="40"/>
+        </w:rPr>
+        <w:t>23781A0450-</w:t>
+      </w:r>
+      <w:proofErr w:type="gramStart"/>
+      <w:r>
+        <w:rPr>
+          <w:b/>
+          <w:bCs/>
+          <w:sz w:val="40"/>
+          <w:szCs w:val="40"/>
+        </w:rPr>
+        <w:t>D.Narasimha</w:t>
+      </w:r>
+      <w:proofErr w:type="gramEnd"/>
+      <w:r>
+        <w:rPr>
+          <w:b/>
+          <w:bCs/>
+          <w:sz w:val="40"/>
+          <w:szCs w:val="40"/>
+        </w:rPr>
+        <w:t xml:space="preserve"> Reddy</w:t>
+      </w:r>
+    </w:p>
+    <w:p>
+      <w:pPr>
         <w:rPr>
           <w:b/>
           <w:bCs/>
@@ -16,10 +453,39 @@
         <w:rPr>
           <w:b/>
           <w:bCs/>
+          <w:sz w:val="40"/>
+          <w:szCs w:val="40"/>
+        </w:rPr>
+        <w:t>23781A0451-</w:t>
+      </w:r>
+      <w:proofErr w:type="gramStart"/>
+      <w:r>
+        <w:rPr>
+          <w:b/>
+          <w:bCs/>
+          <w:sz w:val="40"/>
+          <w:szCs w:val="40"/>
+        </w:rPr>
+        <w:t>D.Bhargava</w:t>
+      </w:r>
+      <w:proofErr w:type="gramEnd"/>
+      <w:r>
+        <w:rPr>
+          <w:b/>
+          <w:bCs/>
+          <w:sz w:val="40"/>
+          <w:szCs w:val="40"/>
+        </w:rPr>
+        <w:t> Ram</w:t>
+      </w:r>
+      <w:r>
+        <w:rPr>
+          <w:b/>
+          <w:bCs/>
           <w:sz w:val="70"/>
           <w:szCs w:val="70"/>
         </w:rPr>
-        <w:t>Problem Statement</w:t>
+        <w:br w:type="page"/>
       </w:r>
     </w:p>
     <w:p>
@@ -33,67 +499,118 @@
         </w:rPr>
       </w:pPr>
       <w:r>
-        <w:t xml:space="preserve">Road accidents claim countless lives annually, often due to delayed emergency response. An automated, real-time accident detection system can mitigate this by promptly alerting authorities and emergency contacts, potentially saving lives. The proposed system leverages the ESP8266 microcontroller, paired with a vibration sensor (e.g., SW-420 or MPU6050) to detect impacts indicative of accidents. Integrated with a GPS module (Neo-6M), it captures precise location data. Upon detecting an accident, the system triggers a buzzer for local alerts and sends notifications with GPS coordinates to an IoT platform (e.g., Blynk or </w:t>
-      </w:r>
-      <w:proofErr w:type="spellStart"/>
-      <w:r>
-        <w:t>ThingSpeak</w:t>
-      </w:r>
-      <w:proofErr w:type="spellEnd"/>
-      <w:r>
-        <w:t>) via Wi-Fi. This ensures rapid communication with emergency services or predefined contacts. Designed for scalability, the system can be integrated into vehicles or two-wheelers, offering a cost-effective, reliable solution to enhance road safety by reducing response times and improving the chances of timely medical intervention.</w:t>
-      </w:r>
-    </w:p>
-    <w:p>
-      <w:pPr>
-        <w:jc w:val="center"/>
         <w:rPr>
           <w:b/>
           <w:bCs/>
           <w:sz w:val="70"/>
           <w:szCs w:val="70"/>
         </w:rPr>
-      </w:pPr>
-      <w:r>
+        <w:lastRenderedPageBreak/>
+        <w:t>Problem Statement</w:t>
+      </w:r>
+    </w:p>
+    <w:p>
+      <w:pPr>
+        <w:jc w:val="center"/>
+        <w:rPr>
+          <w:b/>
+          <w:bCs/>
+          <w:sz w:val="28"/>
+          <w:szCs w:val="28"/>
+        </w:rPr>
+      </w:pPr>
+      <w:r>
+        <w:rPr>
+          <w:sz w:val="28"/>
+          <w:szCs w:val="28"/>
+        </w:rPr>
+        <w:t xml:space="preserve">Road accidents claim countless lives annually, often due to delayed emergency response. An automated, real-time accident detection system can mitigate this by promptly alerting authorities and emergency contacts, potentially saving lives. The proposed system leverages the ESP8266 microcontroller, paired with a vibration sensor (e.g., SW-420 or MPU6050) to detect impacts indicative of accidents. Integrated with a GPS module (Neo-6M), it captures precise location data. Upon detecting an accident, the system triggers a buzzer for local alerts and sends notifications with GPS coordinates to an IoT platform (e.g., Blynk or </w:t>
+      </w:r>
+      <w:proofErr w:type="spellStart"/>
+      <w:r>
+        <w:rPr>
+          <w:sz w:val="28"/>
+          <w:szCs w:val="28"/>
+        </w:rPr>
+        <w:t>ThingSpeak</w:t>
+      </w:r>
+      <w:proofErr w:type="spellEnd"/>
+      <w:r>
+        <w:rPr>
+          <w:sz w:val="28"/>
+          <w:szCs w:val="28"/>
+        </w:rPr>
+        <w:t>) via Wi-Fi. This ensures rapid communication with emergency services or predefined contacts. Designed for scalability, the system can be integrated into vehicles or two-wheelers, offering a cost-effective, reliable solution to enhance road safety by reducing response times and improving the chances of timely medical intervention.</w:t>
+      </w:r>
+    </w:p>
+    <w:p>
+      <w:pPr>
+        <w:jc w:val="center"/>
         <w:rPr>
           <w:b/>
           <w:bCs/>
           <w:sz w:val="70"/>
           <w:szCs w:val="70"/>
         </w:rPr>
-        <w:t>Scope of the Solution</w:t>
-      </w:r>
-    </w:p>
-    <w:p>
-      <w:r>
-        <w:t xml:space="preserve">The Accident Detection System uses an ESP8266 to detect road accidents via a vibration sensor (SW-420 or MPU6050) and sends real-time alerts through Wi-Fi. A GPS module (Neo-6M) provides accurate location data, transmitted to emergency services or contacts via an IoT platform like Blynk or </w:t>
-      </w:r>
-      <w:proofErr w:type="spellStart"/>
-      <w:r>
-        <w:t>ThingSpeak</w:t>
-      </w:r>
-      <w:proofErr w:type="spellEnd"/>
-      <w:r>
-        <w:t>. The system triggers local alerts with a buzzer and LEDs for status indication. It supports remote monitoring and is scalable for integration into vehicles or two-wheelers. The solution ensures rapid response, cost-effectiveness, and reliability, enhancing road safety by enabling timely emergency intervention.</w:t>
-      </w:r>
-    </w:p>
-    <w:p>
-      <w:pPr>
-        <w:jc w:val="center"/>
+      </w:pPr>
+      <w:r>
         <w:rPr>
           <w:b/>
           <w:bCs/>
           <w:sz w:val="70"/>
           <w:szCs w:val="70"/>
         </w:rPr>
-      </w:pPr>
-      <w:r>
+        <w:t>Scope of the Solution</w:t>
+      </w:r>
+    </w:p>
+    <w:p>
+      <w:pPr>
+        <w:rPr>
+          <w:sz w:val="28"/>
+          <w:szCs w:val="28"/>
+        </w:rPr>
+      </w:pPr>
+      <w:r>
+        <w:rPr>
+          <w:sz w:val="28"/>
+          <w:szCs w:val="28"/>
+        </w:rPr>
+        <w:t xml:space="preserve">The Accident Detection System uses an ESP8266 to detect road accidents via a vibration sensor (SW-420 or MPU6050) and sends real-time alerts through Wi-Fi. A GPS module (Neo-6M) provides accurate location data, transmitted to emergency services or contacts via an IoT platform like Blynk or </w:t>
+      </w:r>
+      <w:proofErr w:type="spellStart"/>
+      <w:r>
+        <w:rPr>
+          <w:sz w:val="28"/>
+          <w:szCs w:val="28"/>
+        </w:rPr>
+        <w:t>ThingSpeak</w:t>
+      </w:r>
+      <w:proofErr w:type="spellEnd"/>
+      <w:r>
+        <w:rPr>
+          <w:sz w:val="28"/>
+          <w:szCs w:val="28"/>
+        </w:rPr>
+        <w:t>. The system triggers local alerts with a buzzer and LEDs for status indication. It supports remote monitoring and is scalable for integration into vehicles or two-wheelers. The solution ensures rapid response, cost-effectiveness, and reliability, enhancing road safety by enabling timely emergency intervention.</w:t>
+      </w:r>
+    </w:p>
+    <w:p>
+      <w:pPr>
+        <w:jc w:val="center"/>
         <w:rPr>
           <w:b/>
           <w:bCs/>
           <w:sz w:val="70"/>
           <w:szCs w:val="70"/>
         </w:rPr>
+      </w:pPr>
+      <w:r>
+        <w:rPr>
+          <w:b/>
+          <w:bCs/>
+          <w:sz w:val="70"/>
+          <w:szCs w:val="70"/>
+        </w:rPr>
         <w:t>Required Components</w:t>
       </w:r>
     </w:p>
@@ -102,28 +619,18 @@
         <w:rPr>
           <w:b/>
           <w:bCs/>
-        </w:rPr>
-      </w:pPr>
-      <w:r>
-        <w:rPr>
-          <w:b/>
-          <w:bCs/>
-        </w:rPr>
-        <w:t>Components</w:t>
-      </w:r>
-      <w:r>
-        <w:rPr>
-          <w:b/>
-          <w:bCs/>
-        </w:rPr>
-        <w:t xml:space="preserve"> of </w:t>
-      </w:r>
-      <w:r>
-        <w:rPr>
-          <w:b/>
-          <w:bCs/>
-        </w:rPr>
-        <w:t>Hardware:</w:t>
+          <w:sz w:val="30"/>
+          <w:szCs w:val="30"/>
+        </w:rPr>
+      </w:pPr>
+      <w:r>
+        <w:rPr>
+          <w:b/>
+          <w:bCs/>
+          <w:sz w:val="30"/>
+          <w:szCs w:val="30"/>
+        </w:rPr>
+        <w:t>Components of Hardware:</w:t>
       </w:r>
     </w:p>
     <w:p>
@@ -132,11 +639,17 @@
           <w:ilvl w:val="0"/>
           <w:numId w:val="1"/>
         </w:numPr>
-      </w:pPr>
-      <w:r>
-        <w:rPr>
-          <w:b/>
-          <w:bCs/>
+        <w:rPr>
+          <w:sz w:val="28"/>
+          <w:szCs w:val="28"/>
+        </w:rPr>
+      </w:pPr>
+      <w:r>
+        <w:rPr>
+          <w:b/>
+          <w:bCs/>
+          <w:sz w:val="28"/>
+          <w:szCs w:val="28"/>
         </w:rPr>
         <w:t>ESP8266 (</w:t>
       </w:r>
@@ -145,6 +658,8 @@
         <w:rPr>
           <w:b/>
           <w:bCs/>
+          <w:sz w:val="28"/>
+          <w:szCs w:val="28"/>
         </w:rPr>
         <w:t>NodeMCU</w:t>
       </w:r>
@@ -153,10 +668,16 @@
         <w:rPr>
           <w:b/>
           <w:bCs/>
+          <w:sz w:val="28"/>
+          <w:szCs w:val="28"/>
         </w:rPr>
         <w:t>)</w:t>
       </w:r>
       <w:r>
+        <w:rPr>
+          <w:sz w:val="28"/>
+          <w:szCs w:val="28"/>
+        </w:rPr>
         <w:t>: Microcontroller with Wi-Fi for connectivity.</w:t>
       </w:r>
     </w:p>
@@ -166,15 +687,26 @@
           <w:ilvl w:val="0"/>
           <w:numId w:val="1"/>
         </w:numPr>
-      </w:pPr>
-      <w:r>
-        <w:rPr>
-          <w:b/>
-          <w:bCs/>
-        </w:rPr>
+        <w:rPr>
+          <w:sz w:val="28"/>
+          <w:szCs w:val="28"/>
+        </w:rPr>
+      </w:pPr>
+      <w:r>
+        <w:rPr>
+          <w:b/>
+          <w:bCs/>
+          <w:sz w:val="28"/>
+          <w:szCs w:val="28"/>
+        </w:rPr>
+        <w:lastRenderedPageBreak/>
         <w:t>Vibration Sensor (SW-420 or MPU6050)</w:t>
       </w:r>
       <w:r>
+        <w:rPr>
+          <w:sz w:val="28"/>
+          <w:szCs w:val="28"/>
+        </w:rPr>
         <w:t>: Detects impact or shock.</w:t>
       </w:r>
     </w:p>
@@ -184,15 +716,25 @@
           <w:ilvl w:val="0"/>
           <w:numId w:val="1"/>
         </w:numPr>
-      </w:pPr>
-      <w:r>
-        <w:rPr>
-          <w:b/>
-          <w:bCs/>
+        <w:rPr>
+          <w:sz w:val="28"/>
+          <w:szCs w:val="28"/>
+        </w:rPr>
+      </w:pPr>
+      <w:r>
+        <w:rPr>
+          <w:b/>
+          <w:bCs/>
+          <w:sz w:val="28"/>
+          <w:szCs w:val="28"/>
         </w:rPr>
         <w:t>GPS Module (Neo-6M)</w:t>
       </w:r>
       <w:r>
+        <w:rPr>
+          <w:sz w:val="28"/>
+          <w:szCs w:val="28"/>
+        </w:rPr>
         <w:t>: Provides location data.</w:t>
       </w:r>
     </w:p>
@@ -202,15 +744,25 @@
           <w:ilvl w:val="0"/>
           <w:numId w:val="1"/>
         </w:numPr>
-      </w:pPr>
-      <w:r>
-        <w:rPr>
-          <w:b/>
-          <w:bCs/>
+        <w:rPr>
+          <w:sz w:val="28"/>
+          <w:szCs w:val="28"/>
+        </w:rPr>
+      </w:pPr>
+      <w:r>
+        <w:rPr>
+          <w:b/>
+          <w:bCs/>
+          <w:sz w:val="28"/>
+          <w:szCs w:val="28"/>
         </w:rPr>
         <w:t>Buzzer</w:t>
       </w:r>
       <w:r>
+        <w:rPr>
+          <w:sz w:val="28"/>
+          <w:szCs w:val="28"/>
+        </w:rPr>
         <w:t>: Local audible alert.</w:t>
       </w:r>
     </w:p>
@@ -220,15 +772,25 @@
           <w:ilvl w:val="0"/>
           <w:numId w:val="1"/>
         </w:numPr>
-      </w:pPr>
-      <w:r>
-        <w:rPr>
-          <w:b/>
-          <w:bCs/>
+        <w:rPr>
+          <w:sz w:val="28"/>
+          <w:szCs w:val="28"/>
+        </w:rPr>
+      </w:pPr>
+      <w:r>
+        <w:rPr>
+          <w:b/>
+          <w:bCs/>
+          <w:sz w:val="28"/>
+          <w:szCs w:val="28"/>
         </w:rPr>
         <w:t>LEDs</w:t>
       </w:r>
       <w:r>
+        <w:rPr>
+          <w:sz w:val="28"/>
+          <w:szCs w:val="28"/>
+        </w:rPr>
         <w:t>: Status indicators (e.g., power, alert triggered).</w:t>
       </w:r>
     </w:p>
@@ -238,28 +800,43 @@
           <w:ilvl w:val="0"/>
           <w:numId w:val="1"/>
         </w:numPr>
-      </w:pPr>
-      <w:r>
-        <w:rPr>
-          <w:b/>
-          <w:bCs/>
+        <w:rPr>
+          <w:sz w:val="28"/>
+          <w:szCs w:val="28"/>
+        </w:rPr>
+      </w:pPr>
+      <w:r>
+        <w:rPr>
+          <w:b/>
+          <w:bCs/>
+          <w:sz w:val="28"/>
+          <w:szCs w:val="28"/>
         </w:rPr>
         <w:t>Power Supply</w:t>
       </w:r>
       <w:r>
+        <w:rPr>
+          <w:sz w:val="28"/>
+          <w:szCs w:val="28"/>
+        </w:rPr>
         <w:t>: 3.3V/5V battery or USB.</w:t>
       </w:r>
     </w:p>
     <w:p>
       <w:pPr>
         <w:ind w:left="720"/>
-      </w:pPr>
-      <w:r>
-        <w:rPr>
-          <w:b/>
-          <w:bCs/>
-        </w:rPr>
-        <w:lastRenderedPageBreak/>
+        <w:rPr>
+          <w:sz w:val="30"/>
+          <w:szCs w:val="30"/>
+        </w:rPr>
+      </w:pPr>
+      <w:r>
+        <w:rPr>
+          <w:b/>
+          <w:bCs/>
+          <w:sz w:val="30"/>
+          <w:szCs w:val="30"/>
+        </w:rPr>
         <w:t>Software &amp; Tools:</w:t>
       </w:r>
     </w:p>
@@ -269,15 +846,25 @@
           <w:ilvl w:val="0"/>
           <w:numId w:val="2"/>
         </w:numPr>
-      </w:pPr>
-      <w:r>
-        <w:rPr>
-          <w:b/>
-          <w:bCs/>
+        <w:rPr>
+          <w:sz w:val="28"/>
+          <w:szCs w:val="28"/>
+        </w:rPr>
+      </w:pPr>
+      <w:r>
+        <w:rPr>
+          <w:b/>
+          <w:bCs/>
+          <w:sz w:val="28"/>
+          <w:szCs w:val="28"/>
         </w:rPr>
         <w:t>Arduino IDE</w:t>
       </w:r>
       <w:r>
+        <w:rPr>
+          <w:sz w:val="28"/>
+          <w:szCs w:val="28"/>
+        </w:rPr>
         <w:t>: For programming the ESP8266.</w:t>
       </w:r>
     </w:p>
@@ -287,11 +874,17 @@
           <w:ilvl w:val="0"/>
           <w:numId w:val="2"/>
         </w:numPr>
-      </w:pPr>
-      <w:r>
-        <w:rPr>
-          <w:b/>
-          <w:bCs/>
+        <w:rPr>
+          <w:sz w:val="28"/>
+          <w:szCs w:val="28"/>
+        </w:rPr>
+      </w:pPr>
+      <w:r>
+        <w:rPr>
+          <w:b/>
+          <w:bCs/>
+          <w:sz w:val="28"/>
+          <w:szCs w:val="28"/>
         </w:rPr>
         <w:t>Fritzing/</w:t>
       </w:r>
@@ -300,11 +893,17 @@
         <w:rPr>
           <w:b/>
           <w:bCs/>
+          <w:sz w:val="28"/>
+          <w:szCs w:val="28"/>
         </w:rPr>
         <w:t>Tinkercad</w:t>
       </w:r>
       <w:proofErr w:type="spellEnd"/>
       <w:r>
+        <w:rPr>
+          <w:sz w:val="28"/>
+          <w:szCs w:val="28"/>
+        </w:rPr>
         <w:t>: For circuit design and simulation.</w:t>
       </w:r>
     </w:p>
@@ -314,15 +913,25 @@
           <w:ilvl w:val="0"/>
           <w:numId w:val="2"/>
         </w:numPr>
-      </w:pPr>
-      <w:r>
-        <w:rPr>
-          <w:b/>
-          <w:bCs/>
+        <w:rPr>
+          <w:sz w:val="28"/>
+          <w:szCs w:val="28"/>
+        </w:rPr>
+      </w:pPr>
+      <w:r>
+        <w:rPr>
+          <w:b/>
+          <w:bCs/>
+          <w:sz w:val="28"/>
+          <w:szCs w:val="28"/>
         </w:rPr>
         <w:t>GitHub</w:t>
       </w:r>
       <w:r>
+        <w:rPr>
+          <w:sz w:val="28"/>
+          <w:szCs w:val="28"/>
+        </w:rPr>
         <w:t>: For code hosting and documentation.</w:t>
       </w:r>
     </w:p>
@@ -332,11 +941,17 @@
           <w:ilvl w:val="0"/>
           <w:numId w:val="2"/>
         </w:numPr>
-      </w:pPr>
-      <w:r>
-        <w:rPr>
-          <w:b/>
-          <w:bCs/>
+        <w:rPr>
+          <w:sz w:val="30"/>
+          <w:szCs w:val="30"/>
+        </w:rPr>
+      </w:pPr>
+      <w:r>
+        <w:rPr>
+          <w:b/>
+          <w:bCs/>
+          <w:sz w:val="28"/>
+          <w:szCs w:val="28"/>
         </w:rPr>
         <w:t>Blynk/</w:t>
       </w:r>
@@ -345,13 +960,195 @@
         <w:rPr>
           <w:b/>
           <w:bCs/>
+          <w:sz w:val="28"/>
+          <w:szCs w:val="28"/>
         </w:rPr>
         <w:t>ThingSpeak</w:t>
       </w:r>
       <w:proofErr w:type="spellEnd"/>
       <w:r>
+        <w:rPr>
+          <w:sz w:val="28"/>
+          <w:szCs w:val="28"/>
+        </w:rPr>
         <w:t>: IoT platforms for remote monitoring</w:t>
       </w:r>
+      <w:r>
+        <w:rPr>
+          <w:sz w:val="28"/>
+          <w:szCs w:val="28"/>
+        </w:rPr>
+        <w:br/>
+      </w:r>
+      <w:r>
+        <w:rPr>
+          <w:sz w:val="28"/>
+          <w:szCs w:val="28"/>
+        </w:rPr>
+        <w:br/>
+      </w:r>
+      <w:r>
+        <w:rPr>
+          <w:b/>
+          <w:bCs/>
+          <w:sz w:val="30"/>
+          <w:szCs w:val="30"/>
+        </w:rPr>
+        <w:t>Development Environment</w:t>
+      </w:r>
+    </w:p>
+    <w:p>
+      <w:pPr>
+        <w:numPr>
+          <w:ilvl w:val="0"/>
+          <w:numId w:val="2"/>
+        </w:numPr>
+        <w:rPr>
+          <w:sz w:val="28"/>
+          <w:szCs w:val="28"/>
+        </w:rPr>
+      </w:pPr>
+      <w:r>
+        <w:rPr>
+          <w:sz w:val="28"/>
+          <w:szCs w:val="28"/>
+        </w:rPr>
+        <w:t>IDE: Arduino IDE (v1.8.x or newer recommended)</w:t>
+      </w:r>
+    </w:p>
+    <w:p>
+      <w:pPr>
+        <w:numPr>
+          <w:ilvl w:val="0"/>
+          <w:numId w:val="2"/>
+        </w:numPr>
+        <w:rPr>
+          <w:sz w:val="28"/>
+          <w:szCs w:val="28"/>
+        </w:rPr>
+      </w:pPr>
+      <w:r>
+        <w:rPr>
+          <w:sz w:val="28"/>
+          <w:szCs w:val="28"/>
+        </w:rPr>
+        <w:t xml:space="preserve">Board: ESP8266 </w:t>
+      </w:r>
+      <w:proofErr w:type="spellStart"/>
+      <w:r>
+        <w:rPr>
+          <w:sz w:val="28"/>
+          <w:szCs w:val="28"/>
+        </w:rPr>
+        <w:t>NodeMCU</w:t>
+      </w:r>
+      <w:proofErr w:type="spellEnd"/>
+    </w:p>
+    <w:p>
+      <w:pPr>
+        <w:numPr>
+          <w:ilvl w:val="0"/>
+          <w:numId w:val="2"/>
+        </w:numPr>
+        <w:rPr>
+          <w:sz w:val="28"/>
+          <w:szCs w:val="28"/>
+        </w:rPr>
+      </w:pPr>
+      <w:r>
+        <w:rPr>
+          <w:sz w:val="28"/>
+          <w:szCs w:val="28"/>
+        </w:rPr>
+        <w:t>Libraries Required:</w:t>
+      </w:r>
+    </w:p>
+    <w:p>
+      <w:pPr>
+        <w:numPr>
+          <w:ilvl w:val="0"/>
+          <w:numId w:val="2"/>
+        </w:numPr>
+        <w:rPr>
+          <w:sz w:val="28"/>
+          <w:szCs w:val="28"/>
+        </w:rPr>
+      </w:pPr>
+      <w:r>
+        <w:rPr>
+          <w:sz w:val="28"/>
+          <w:szCs w:val="28"/>
+        </w:rPr>
+        <w:t>ESP8266WiFi.h</w:t>
+      </w:r>
+    </w:p>
+    <w:p>
+      <w:pPr>
+        <w:numPr>
+          <w:ilvl w:val="0"/>
+          <w:numId w:val="2"/>
+        </w:numPr>
+        <w:rPr>
+          <w:sz w:val="28"/>
+          <w:szCs w:val="28"/>
+        </w:rPr>
+      </w:pPr>
+      <w:r>
+        <w:rPr>
+          <w:sz w:val="28"/>
+          <w:szCs w:val="28"/>
+        </w:rPr>
+        <w:t>BlynkSimpleEsp8266.h</w:t>
+      </w:r>
+    </w:p>
+    <w:p>
+      <w:pPr>
+        <w:numPr>
+          <w:ilvl w:val="0"/>
+          <w:numId w:val="2"/>
+        </w:numPr>
+        <w:rPr>
+          <w:sz w:val="28"/>
+          <w:szCs w:val="28"/>
+        </w:rPr>
+      </w:pPr>
+      <w:proofErr w:type="spellStart"/>
+      <w:r>
+        <w:rPr>
+          <w:sz w:val="28"/>
+          <w:szCs w:val="28"/>
+        </w:rPr>
+        <w:t>TinyGPS</w:t>
+      </w:r>
+      <w:proofErr w:type="spellEnd"/>
+      <w:r>
+        <w:rPr>
+          <w:sz w:val="28"/>
+          <w:szCs w:val="28"/>
+        </w:rPr>
+        <w:t>++.h</w:t>
+      </w:r>
+    </w:p>
+    <w:p>
+      <w:pPr>
+        <w:numPr>
+          <w:ilvl w:val="0"/>
+          <w:numId w:val="2"/>
+        </w:numPr>
+        <w:rPr>
+          <w:sz w:val="28"/>
+          <w:szCs w:val="28"/>
+        </w:rPr>
+      </w:pPr>
+      <w:proofErr w:type="spellStart"/>
+      <w:r>
+        <w:rPr>
+          <w:sz w:val="28"/>
+          <w:szCs w:val="28"/>
+        </w:rPr>
+        <w:t>SoftwareSerial.h</w:t>
+      </w:r>
+      <w:proofErr w:type="spellEnd"/>
     </w:p>
     <w:p>
       <w:pPr>
@@ -380,32 +1177,32 @@
         <w:rPr>
           <w:b/>
           <w:bCs/>
-        </w:rPr>
-      </w:pPr>
-      <w:r>
-        <w:rPr>
-          <w:b/>
-          <w:bCs/>
-        </w:rPr>
-        <w:t>Circuit Design</w:t>
-      </w:r>
-      <w:r>
-        <w:rPr>
-          <w:b/>
-          <w:bCs/>
-        </w:rPr>
-        <w:t xml:space="preserve"> </w:t>
-      </w:r>
-      <w:r>
-        <w:t>:</w:t>
-      </w:r>
-      <w:r>
-        <w:t>(</w:t>
-      </w:r>
-      <w:r>
-        <w:rPr>
-          <w:b/>
-          <w:bCs/>
+          <w:sz w:val="28"/>
+          <w:szCs w:val="28"/>
+        </w:rPr>
+      </w:pPr>
+      <w:r>
+        <w:rPr>
+          <w:b/>
+          <w:bCs/>
+          <w:sz w:val="28"/>
+          <w:szCs w:val="28"/>
+        </w:rPr>
+        <w:t xml:space="preserve">Circuit Design </w:t>
+      </w:r>
+      <w:r>
+        <w:rPr>
+          <w:sz w:val="28"/>
+          <w:szCs w:val="28"/>
+        </w:rPr>
+        <w:t>:(</w:t>
+      </w:r>
+      <w:r>
+        <w:rPr>
+          <w:b/>
+          <w:bCs/>
+          <w:sz w:val="28"/>
+          <w:szCs w:val="28"/>
         </w:rPr>
         <w:t>Fritzing)</w:t>
       </w:r>
@@ -416,11 +1213,17 @@
           <w:ilvl w:val="0"/>
           <w:numId w:val="3"/>
         </w:numPr>
-      </w:pPr>
-      <w:r>
-        <w:rPr>
-          <w:b/>
-          <w:bCs/>
+        <w:rPr>
+          <w:sz w:val="28"/>
+          <w:szCs w:val="28"/>
+        </w:rPr>
+      </w:pPr>
+      <w:r>
+        <w:rPr>
+          <w:b/>
+          <w:bCs/>
+          <w:sz w:val="28"/>
+          <w:szCs w:val="28"/>
         </w:rPr>
         <w:t xml:space="preserve">ESP8266 </w:t>
       </w:r>
@@ -429,11 +1232,17 @@
         <w:rPr>
           <w:b/>
           <w:bCs/>
+          <w:sz w:val="28"/>
+          <w:szCs w:val="28"/>
         </w:rPr>
         <w:t>NodeMCU</w:t>
       </w:r>
       <w:proofErr w:type="spellEnd"/>
       <w:r>
+        <w:rPr>
+          <w:sz w:val="28"/>
+          <w:szCs w:val="28"/>
+        </w:rPr>
         <w:t>: Central microcontroller.</w:t>
       </w:r>
     </w:p>
@@ -443,15 +1252,25 @@
           <w:ilvl w:val="0"/>
           <w:numId w:val="3"/>
         </w:numPr>
-      </w:pPr>
-      <w:r>
-        <w:rPr>
-          <w:b/>
-          <w:bCs/>
+        <w:rPr>
+          <w:sz w:val="28"/>
+          <w:szCs w:val="28"/>
+        </w:rPr>
+      </w:pPr>
+      <w:r>
+        <w:rPr>
+          <w:b/>
+          <w:bCs/>
+          <w:sz w:val="28"/>
+          <w:szCs w:val="28"/>
         </w:rPr>
         <w:t>SW-420 Vibration Sensor</w:t>
       </w:r>
       <w:r>
+        <w:rPr>
+          <w:sz w:val="28"/>
+          <w:szCs w:val="28"/>
+        </w:rPr>
         <w:t>: Connected to D2 (signal), 3.3V (VCC), GND.</w:t>
       </w:r>
     </w:p>
@@ -461,15 +1280,25 @@
           <w:ilvl w:val="0"/>
           <w:numId w:val="3"/>
         </w:numPr>
-      </w:pPr>
-      <w:r>
-        <w:rPr>
-          <w:b/>
-          <w:bCs/>
+        <w:rPr>
+          <w:sz w:val="28"/>
+          <w:szCs w:val="28"/>
+        </w:rPr>
+      </w:pPr>
+      <w:r>
+        <w:rPr>
+          <w:b/>
+          <w:bCs/>
+          <w:sz w:val="28"/>
+          <w:szCs w:val="28"/>
         </w:rPr>
         <w:t>Neo-6M GPS Module</w:t>
       </w:r>
       <w:r>
+        <w:rPr>
+          <w:sz w:val="28"/>
+          <w:szCs w:val="28"/>
+        </w:rPr>
         <w:t>: TX to D5, RX to D6, VCC to 3.3V, GND.</w:t>
       </w:r>
     </w:p>
@@ -479,15 +1308,26 @@
           <w:ilvl w:val="0"/>
           <w:numId w:val="3"/>
         </w:numPr>
-      </w:pPr>
-      <w:r>
-        <w:rPr>
-          <w:b/>
-          <w:bCs/>
-        </w:rPr>
+        <w:rPr>
+          <w:sz w:val="28"/>
+          <w:szCs w:val="28"/>
+        </w:rPr>
+      </w:pPr>
+      <w:r>
+        <w:rPr>
+          <w:b/>
+          <w:bCs/>
+          <w:sz w:val="28"/>
+          <w:szCs w:val="28"/>
+        </w:rPr>
+        <w:lastRenderedPageBreak/>
         <w:t>Buzzer</w:t>
       </w:r>
       <w:r>
+        <w:rPr>
+          <w:sz w:val="28"/>
+          <w:szCs w:val="28"/>
+        </w:rPr>
         <w:t>: Positive to D1, negative to GND.</w:t>
       </w:r>
     </w:p>
@@ -497,15 +1337,25 @@
           <w:ilvl w:val="0"/>
           <w:numId w:val="3"/>
         </w:numPr>
-      </w:pPr>
-      <w:r>
-        <w:rPr>
-          <w:b/>
-          <w:bCs/>
+        <w:rPr>
+          <w:sz w:val="28"/>
+          <w:szCs w:val="28"/>
+        </w:rPr>
+      </w:pPr>
+      <w:r>
+        <w:rPr>
+          <w:b/>
+          <w:bCs/>
+          <w:sz w:val="28"/>
+          <w:szCs w:val="28"/>
         </w:rPr>
         <w:t>LED</w:t>
       </w:r>
       <w:r>
+        <w:rPr>
+          <w:sz w:val="28"/>
+          <w:szCs w:val="28"/>
+        </w:rPr>
         <w:t>: Positive to D7 (with 220Ω resistor), negative to GND.</w:t>
       </w:r>
     </w:p>
@@ -515,23 +1365,41 @@
           <w:ilvl w:val="0"/>
           <w:numId w:val="3"/>
         </w:numPr>
-      </w:pPr>
-      <w:r>
-        <w:rPr>
-          <w:b/>
-          <w:bCs/>
+        <w:rPr>
+          <w:sz w:val="28"/>
+          <w:szCs w:val="28"/>
+        </w:rPr>
+      </w:pPr>
+      <w:r>
+        <w:rPr>
+          <w:b/>
+          <w:bCs/>
+          <w:sz w:val="28"/>
+          <w:szCs w:val="28"/>
         </w:rPr>
         <w:t>Power</w:t>
       </w:r>
       <w:r>
+        <w:rPr>
+          <w:sz w:val="28"/>
+          <w:szCs w:val="28"/>
+        </w:rPr>
         <w:t xml:space="preserve">: 3.3V from </w:t>
       </w:r>
       <w:proofErr w:type="spellStart"/>
       <w:r>
+        <w:rPr>
+          <w:sz w:val="28"/>
+          <w:szCs w:val="28"/>
+        </w:rPr>
         <w:t>NodeMCU</w:t>
       </w:r>
       <w:proofErr w:type="spellEnd"/>
       <w:r>
+        <w:rPr>
+          <w:sz w:val="28"/>
+          <w:szCs w:val="28"/>
+        </w:rPr>
         <w:t xml:space="preserve"> or external battery.</w:t>
       </w:r>
     </w:p>
@@ -540,6 +1408,9 @@
         <w:ind w:left="720"/>
       </w:pPr>
       <w:r>
+        <w:rPr>
+          <w:noProof/>
+        </w:rPr>
         <w:drawing>
           <wp:inline distT="0" distB="0" distL="0" distR="0" wp14:anchorId="3627321A" wp14:editId="7D5E1DCF">
             <wp:extent cx="5731510" cy="2219325"/>
@@ -556,7 +1427,7 @@
                     <pic:cNvPicPr/>
                   </pic:nvPicPr>
                   <pic:blipFill>
-                    <a:blip r:embed="rId5"/>
+                    <a:blip r:embed="rId11"/>
                     <a:stretch>
                       <a:fillRect/>
                     </a:stretch>
@@ -603,6 +1474,7 @@
         <w:rPr>
           <w:b/>
           <w:bCs/>
+          <w:noProof/>
         </w:rPr>
         <w:drawing>
           <wp:inline distT="0" distB="0" distL="0" distR="0" wp14:anchorId="4FD6377A" wp14:editId="15131124">
@@ -620,7 +1492,7 @@
                     <pic:cNvPicPr/>
                   </pic:nvPicPr>
                   <pic:blipFill>
-                    <a:blip r:embed="rId6"/>
+                    <a:blip r:embed="rId12"/>
                     <a:stretch>
                       <a:fillRect/>
                     </a:stretch>
@@ -643,13 +1515,222 @@
     </w:p>
     <w:p>
       <w:pPr>
+        <w:ind w:left="720"/>
+        <w:rPr>
+          <w:b/>
+          <w:bCs/>
+          <w:sz w:val="56"/>
+          <w:szCs w:val="56"/>
+        </w:rPr>
+      </w:pPr>
+      <w:r>
+        <w:br/>
+      </w:r>
+      <w:r>
+        <w:rPr>
+          <w:b/>
+          <w:bCs/>
+          <w:sz w:val="56"/>
+          <w:szCs w:val="56"/>
+        </w:rPr>
+        <w:t>Implementation using ESP8266</w:t>
+      </w:r>
+    </w:p>
+    <w:p>
+      <w:pPr>
         <w:ind w:left="360"/>
         <w:jc w:val="center"/>
       </w:pPr>
       <w:r>
+        <w:rPr>
+          <w:sz w:val="28"/>
+          <w:szCs w:val="28"/>
+        </w:rPr>
+        <w:t xml:space="preserve">The ESP8266 is a low-cost Wi-Fi microchip with full TCP/IP stack and microcontroller capabilities, widely used in IoT applications. Its implementation is ideal for projects requiring wireless connectivity, such as smart home automation, sensor networks, and remote data monitoring. Using the ESP8266, developers can collect data from various sensors and transmit it wirelessly to a server or cloud platform for real-time monitoring and analysis. It supports programming with the Arduino IDE, making it accessible for beginners and efficient for professionals. The chip includes GPIO pins for interfacing with external devices like LEDs, relays, and sensors. To implement a project using the </w:t>
+      </w:r>
+      <w:r>
+        <w:rPr>
+          <w:sz w:val="28"/>
+          <w:szCs w:val="28"/>
+        </w:rPr>
         <w:lastRenderedPageBreak/>
-        <w:br/>
-      </w:r>
+        <w:t xml:space="preserve">ESP8266, the chip is first programmed via a USB-to-Serial converter or a </w:t>
+      </w:r>
+      <w:proofErr w:type="spellStart"/>
+      <w:r>
+        <w:rPr>
+          <w:sz w:val="28"/>
+          <w:szCs w:val="28"/>
+        </w:rPr>
+        <w:t>NodeMCU</w:t>
+      </w:r>
+      <w:proofErr w:type="spellEnd"/>
+      <w:r>
+        <w:rPr>
+          <w:sz w:val="28"/>
+          <w:szCs w:val="28"/>
+        </w:rPr>
+        <w:t xml:space="preserve"> development board. Once connected to a Wi-Fi network, it can send or receive data through HTTP, MQTT, or other protocols.</w:t>
+      </w:r>
+      <w:r>
+        <w:t xml:space="preserve"> Power efficiency and a compact design make it suitable for battery-powered applications. Overall, the ESP8266 enables cost-effective and scalable wireless solutions, transforming traditional electronic systems into intelligent, connected devices. Its widespread support, community resources, and ease of integration make it a cornerstone of modern IoT development.</w:t>
+      </w:r>
+    </w:p>
+    <w:p>
+      <w:pPr>
+        <w:ind w:left="360"/>
+        <w:rPr>
+          <w:b/>
+          <w:bCs/>
+          <w:noProof/>
+          <w:sz w:val="32"/>
+          <w:szCs w:val="32"/>
+        </w:rPr>
+      </w:pPr>
+      <w:r>
+        <w:rPr>
+          <w:b/>
+          <w:bCs/>
+          <w:noProof/>
+          <w:sz w:val="32"/>
+          <w:szCs w:val="32"/>
+        </w:rPr>
+        <w:t>There are the Image of the ESP8266</w:t>
+      </w:r>
+    </w:p>
+    <w:p>
+      <w:pPr>
+        <w:ind w:left="360"/>
+        <w:rPr>
+          <w:noProof/>
+        </w:rPr>
+      </w:pPr>
+      <w:r>
+        <w:rPr>
+          <w:noProof/>
+        </w:rPr>
+        <w:drawing>
+          <wp:inline distT="0" distB="0" distL="0" distR="0" wp14:anchorId="3891A146" wp14:editId="55E9AF44">
+            <wp:extent cx="2689860" cy="3342661"/>
+            <wp:effectExtent l="0" t="0" r="0" b="0"/>
+            <wp:docPr id="209536221" name="Picture 1"/>
+            <wp:cNvGraphicFramePr>
+              <a:graphicFrameLocks xmlns:a="http://schemas.openxmlformats.org/drawingml/2006/main" noChangeAspect="1"/>
+            </wp:cNvGraphicFramePr>
+            <a:graphic xmlns:a="http://schemas.openxmlformats.org/drawingml/2006/main">
+              <a:graphicData uri="http://schemas.openxmlformats.org/drawingml/2006/picture">
+                <pic:pic xmlns:pic="http://schemas.openxmlformats.org/drawingml/2006/picture">
+                  <pic:nvPicPr>
+                    <pic:cNvPr id="0" name="Picture 1"/>
+                    <pic:cNvPicPr>
+                      <a:picLocks noChangeAspect="1" noChangeArrowheads="1"/>
+                    </pic:cNvPicPr>
+                  </pic:nvPicPr>
+                  <pic:blipFill rotWithShape="1">
+                    <a:blip r:embed="rId13" cstate="print">
+                      <a:extLst>
+                        <a:ext uri="{28A0092B-C50C-407E-A947-70E740481C1C}">
+                          <a14:useLocalDpi xmlns:a14="http://schemas.microsoft.com/office/drawing/2010/main" val="0"/>
+                        </a:ext>
+                      </a:extLst>
+                    </a:blip>
+                    <a:srcRect r="-2039" b="4901"/>
+                    <a:stretch/>
+                  </pic:blipFill>
+                  <pic:spPr bwMode="auto">
+                    <a:xfrm>
+                      <a:off x="0" y="0"/>
+                      <a:ext cx="2706606" cy="3363471"/>
+                    </a:xfrm>
+                    <a:prstGeom prst="rect">
+                      <a:avLst/>
+                    </a:prstGeom>
+                    <a:ln>
+                      <a:noFill/>
+                    </a:ln>
+                    <a:effectLst>
+                      <a:softEdge rad="112500"/>
+                    </a:effectLst>
+                    <a:extLst>
+                      <a:ext uri="{53640926-AAD7-44D8-BBD7-CCE9431645EC}">
+                        <a14:shadowObscured xmlns:a14="http://schemas.microsoft.com/office/drawing/2010/main"/>
+                      </a:ext>
+                    </a:extLst>
+                  </pic:spPr>
+                </pic:pic>
+              </a:graphicData>
+            </a:graphic>
+          </wp:inline>
+        </w:drawing>
+      </w:r>
+      <w:r>
+        <w:t xml:space="preserve"> </w:t>
+      </w:r>
+      <w:r>
+        <w:rPr>
+          <w:noProof/>
+        </w:rPr>
+        <w:drawing>
+          <wp:inline distT="0" distB="0" distL="0" distR="0" wp14:anchorId="4D1BEFD7" wp14:editId="48D2B154">
+            <wp:extent cx="2750820" cy="3418565"/>
+            <wp:effectExtent l="0" t="0" r="0" b="0"/>
+            <wp:docPr id="920386142" name="Picture 2" descr="A close-up of a computer chip&#10;&#10;AI-generated content may be incorrect."/>
+            <wp:cNvGraphicFramePr>
+              <a:graphicFrameLocks xmlns:a="http://schemas.openxmlformats.org/drawingml/2006/main" noChangeAspect="1"/>
+            </wp:cNvGraphicFramePr>
+            <a:graphic xmlns:a="http://schemas.openxmlformats.org/drawingml/2006/main">
+              <a:graphicData uri="http://schemas.openxmlformats.org/drawingml/2006/picture">
+                <pic:pic xmlns:pic="http://schemas.openxmlformats.org/drawingml/2006/picture">
+                  <pic:nvPicPr>
+                    <pic:cNvPr id="920386142" name="Picture 2" descr="A close-up of a computer chip&#10;&#10;AI-generated content may be incorrect."/>
+                    <pic:cNvPicPr>
+                      <a:picLocks noChangeAspect="1" noChangeArrowheads="1"/>
+                    </pic:cNvPicPr>
+                  </pic:nvPicPr>
+                  <pic:blipFill rotWithShape="1">
+                    <a:blip r:embed="rId14" cstate="print">
+                      <a:extLst>
+                        <a:ext uri="{28A0092B-C50C-407E-A947-70E740481C1C}">
+                          <a14:useLocalDpi xmlns:a14="http://schemas.microsoft.com/office/drawing/2010/main" val="0"/>
+                        </a:ext>
+                      </a:extLst>
+                    </a:blip>
+                    <a:srcRect l="-1" r="-1608" b="5298"/>
+                    <a:stretch/>
+                  </pic:blipFill>
+                  <pic:spPr bwMode="auto">
+                    <a:xfrm>
+                      <a:off x="0" y="0"/>
+                      <a:ext cx="2765019" cy="3436211"/>
+                    </a:xfrm>
+                    <a:prstGeom prst="rect">
+                      <a:avLst/>
+                    </a:prstGeom>
+                    <a:ln>
+                      <a:noFill/>
+                    </a:ln>
+                    <a:effectLst>
+                      <a:softEdge rad="112500"/>
+                    </a:effectLst>
+                    <a:extLst>
+                      <a:ext uri="{53640926-AAD7-44D8-BBD7-CCE9431645EC}">
+                        <a14:shadowObscured xmlns:a14="http://schemas.microsoft.com/office/drawing/2010/main"/>
+                      </a:ext>
+                    </a:extLst>
+                  </pic:spPr>
+                </pic:pic>
+              </a:graphicData>
+            </a:graphic>
+          </wp:inline>
+        </w:drawing>
+      </w:r>
+    </w:p>
+    <w:p/>
+    <w:p>
+      <w:pPr>
+        <w:ind w:left="360"/>
+        <w:jc w:val="center"/>
+      </w:pPr>
       <w:r>
         <w:br/>
       </w:r>
@@ -719,34 +1800,6 @@
         </w:rPr>
       </w:pPr>
     </w:p>
-    <w:p>
-      <w:pPr>
-        <w:ind w:left="720"/>
-        <w:rPr>
-          <w:b/>
-          <w:bCs/>
-        </w:rPr>
-      </w:pPr>
-    </w:p>
-    <w:p>
-      <w:pPr>
-        <w:ind w:left="720"/>
-        <w:rPr>
-          <w:b/>
-          <w:bCs/>
-        </w:rPr>
-      </w:pPr>
-    </w:p>
-    <w:p>
-      <w:pPr>
-        <w:ind w:left="720"/>
-      </w:pPr>
-    </w:p>
-    <w:p>
-      <w:pPr>
-        <w:ind w:left="720"/>
-      </w:pPr>
-    </w:p>
     <w:p/>
     <w:p>
       <w:pPr>
@@ -759,6 +1812,7 @@
           <w:sz w:val="60"/>
           <w:szCs w:val="60"/>
         </w:rPr>
+        <w:lastRenderedPageBreak/>
         <w:t>Gerber File</w:t>
       </w:r>
     </w:p>
@@ -768,12 +1822,16 @@
         <w:rPr>
           <w:b/>
           <w:bCs/>
-        </w:rPr>
-      </w:pPr>
-      <w:r>
-        <w:rPr>
-          <w:b/>
-          <w:bCs/>
+          <w:sz w:val="30"/>
+          <w:szCs w:val="30"/>
+        </w:rPr>
+      </w:pPr>
+      <w:r>
+        <w:rPr>
+          <w:b/>
+          <w:bCs/>
+          <w:sz w:val="30"/>
+          <w:szCs w:val="30"/>
         </w:rPr>
         <w:t>PCB Design</w:t>
       </w:r>
@@ -784,23 +1842,41 @@
           <w:ilvl w:val="0"/>
           <w:numId w:val="4"/>
         </w:numPr>
-      </w:pPr>
-      <w:r>
-        <w:rPr>
-          <w:b/>
-          <w:bCs/>
+        <w:rPr>
+          <w:sz w:val="28"/>
+          <w:szCs w:val="28"/>
+        </w:rPr>
+      </w:pPr>
+      <w:r>
+        <w:rPr>
+          <w:b/>
+          <w:bCs/>
+          <w:sz w:val="28"/>
+          <w:szCs w:val="28"/>
         </w:rPr>
         <w:t>Tool</w:t>
       </w:r>
       <w:r>
+        <w:rPr>
+          <w:sz w:val="28"/>
+          <w:szCs w:val="28"/>
+        </w:rPr>
         <w:t xml:space="preserve">: Use </w:t>
       </w:r>
       <w:proofErr w:type="spellStart"/>
       <w:r>
+        <w:rPr>
+          <w:sz w:val="28"/>
+          <w:szCs w:val="28"/>
+        </w:rPr>
         <w:t>EasyEDA</w:t>
       </w:r>
       <w:proofErr w:type="spellEnd"/>
       <w:r>
+        <w:rPr>
+          <w:sz w:val="28"/>
+          <w:szCs w:val="28"/>
+        </w:rPr>
         <w:t xml:space="preserve"> (easyeda.com) or Fritzing for PCB design.</w:t>
       </w:r>
     </w:p>
@@ -810,15 +1886,25 @@
           <w:ilvl w:val="0"/>
           <w:numId w:val="4"/>
         </w:numPr>
-      </w:pPr>
-      <w:r>
-        <w:rPr>
-          <w:b/>
-          <w:bCs/>
+        <w:rPr>
+          <w:sz w:val="28"/>
+          <w:szCs w:val="28"/>
+        </w:rPr>
+      </w:pPr>
+      <w:r>
+        <w:rPr>
+          <w:b/>
+          <w:bCs/>
+          <w:sz w:val="28"/>
+          <w:szCs w:val="28"/>
         </w:rPr>
         <w:t>Components</w:t>
       </w:r>
       <w:r>
+        <w:rPr>
+          <w:sz w:val="28"/>
+          <w:szCs w:val="28"/>
+        </w:rPr>
         <w:t xml:space="preserve">: </w:t>
       </w:r>
     </w:p>
@@ -828,16 +1914,32 @@
           <w:ilvl w:val="1"/>
           <w:numId w:val="4"/>
         </w:numPr>
-      </w:pPr>
-      <w:r>
+        <w:rPr>
+          <w:sz w:val="28"/>
+          <w:szCs w:val="28"/>
+        </w:rPr>
+      </w:pPr>
+      <w:r>
+        <w:rPr>
+          <w:sz w:val="28"/>
+          <w:szCs w:val="28"/>
+        </w:rPr>
         <w:t xml:space="preserve">ESP8266 </w:t>
       </w:r>
       <w:proofErr w:type="spellStart"/>
       <w:r>
+        <w:rPr>
+          <w:sz w:val="28"/>
+          <w:szCs w:val="28"/>
+        </w:rPr>
         <w:t>NodeMCU</w:t>
       </w:r>
       <w:proofErr w:type="spellEnd"/>
       <w:r>
+        <w:rPr>
+          <w:sz w:val="28"/>
+          <w:szCs w:val="28"/>
+        </w:rPr>
         <w:t xml:space="preserve"> footprint.</w:t>
       </w:r>
     </w:p>
@@ -847,8 +1949,16 @@
           <w:ilvl w:val="1"/>
           <w:numId w:val="4"/>
         </w:numPr>
-      </w:pPr>
-      <w:r>
+        <w:rPr>
+          <w:sz w:val="28"/>
+          <w:szCs w:val="28"/>
+        </w:rPr>
+      </w:pPr>
+      <w:r>
+        <w:rPr>
+          <w:sz w:val="28"/>
+          <w:szCs w:val="28"/>
+        </w:rPr>
         <w:t>SW-420 sensor (3-pin: VCC, GND, signal).</w:t>
       </w:r>
     </w:p>
@@ -858,8 +1968,16 @@
           <w:ilvl w:val="1"/>
           <w:numId w:val="4"/>
         </w:numPr>
-      </w:pPr>
-      <w:r>
+        <w:rPr>
+          <w:sz w:val="28"/>
+          <w:szCs w:val="28"/>
+        </w:rPr>
+      </w:pPr>
+      <w:r>
+        <w:rPr>
+          <w:sz w:val="28"/>
+          <w:szCs w:val="28"/>
+        </w:rPr>
         <w:t>Neo-6M GPS module (4-pin: VCC, GND, TX, RX).</w:t>
       </w:r>
     </w:p>
@@ -869,8 +1987,16 @@
           <w:ilvl w:val="1"/>
           <w:numId w:val="4"/>
         </w:numPr>
-      </w:pPr>
-      <w:r>
+        <w:rPr>
+          <w:sz w:val="28"/>
+          <w:szCs w:val="28"/>
+        </w:rPr>
+      </w:pPr>
+      <w:r>
+        <w:rPr>
+          <w:sz w:val="28"/>
+          <w:szCs w:val="28"/>
+        </w:rPr>
         <w:t>Buzzer (2-pin).</w:t>
       </w:r>
     </w:p>
@@ -880,8 +2006,16 @@
           <w:ilvl w:val="1"/>
           <w:numId w:val="4"/>
         </w:numPr>
-      </w:pPr>
-      <w:r>
+        <w:rPr>
+          <w:sz w:val="28"/>
+          <w:szCs w:val="28"/>
+        </w:rPr>
+      </w:pPr>
+      <w:r>
+        <w:rPr>
+          <w:sz w:val="28"/>
+          <w:szCs w:val="28"/>
+        </w:rPr>
         <w:t>LED with 220Ω resistor.</w:t>
       </w:r>
     </w:p>
@@ -891,8 +2025,16 @@
           <w:ilvl w:val="1"/>
           <w:numId w:val="4"/>
         </w:numPr>
-      </w:pPr>
-      <w:r>
+        <w:rPr>
+          <w:sz w:val="28"/>
+          <w:szCs w:val="28"/>
+        </w:rPr>
+      </w:pPr>
+      <w:r>
+        <w:rPr>
+          <w:sz w:val="28"/>
+          <w:szCs w:val="28"/>
+        </w:rPr>
         <w:t>Voltage regulator (e.g., AMS1117-3.3 for 3.3V stability).</w:t>
       </w:r>
     </w:p>
@@ -902,15 +2044,25 @@
           <w:ilvl w:val="0"/>
           <w:numId w:val="4"/>
         </w:numPr>
-      </w:pPr>
-      <w:r>
-        <w:rPr>
-          <w:b/>
-          <w:bCs/>
+        <w:rPr>
+          <w:sz w:val="28"/>
+          <w:szCs w:val="28"/>
+        </w:rPr>
+      </w:pPr>
+      <w:r>
+        <w:rPr>
+          <w:b/>
+          <w:bCs/>
+          <w:sz w:val="28"/>
+          <w:szCs w:val="28"/>
         </w:rPr>
         <w:t>Connections</w:t>
       </w:r>
       <w:r>
+        <w:rPr>
+          <w:sz w:val="28"/>
+          <w:szCs w:val="28"/>
+        </w:rPr>
         <w:t>: Map pins as in the circuit (D2 for SW-420, D5/D6 for GPS, D1 for buzzer, D7 for LED).</w:t>
       </w:r>
     </w:p>
@@ -920,21 +2072,40 @@
           <w:ilvl w:val="0"/>
           <w:numId w:val="4"/>
         </w:numPr>
-      </w:pPr>
-      <w:r>
-        <w:rPr>
-          <w:b/>
-          <w:bCs/>
+        <w:rPr>
+          <w:sz w:val="28"/>
+          <w:szCs w:val="28"/>
+        </w:rPr>
+      </w:pPr>
+      <w:r>
+        <w:rPr>
+          <w:b/>
+          <w:bCs/>
+          <w:sz w:val="28"/>
+          <w:szCs w:val="28"/>
         </w:rPr>
         <w:t>Power</w:t>
       </w:r>
       <w:r>
+        <w:rPr>
+          <w:sz w:val="28"/>
+          <w:szCs w:val="28"/>
+        </w:rPr>
         <w:t>: Include 3.3V regulator and connectors for battery/USB.</w:t>
       </w:r>
     </w:p>
     <w:p>
-      <w:r>
-        <w:lastRenderedPageBreak/>
+      <w:pPr>
+        <w:rPr>
+          <w:sz w:val="28"/>
+          <w:szCs w:val="28"/>
+        </w:rPr>
+      </w:pPr>
+      <w:r>
+        <w:rPr>
+          <w:sz w:val="28"/>
+          <w:szCs w:val="28"/>
+        </w:rPr>
         <w:br w:type="page"/>
       </w:r>
     </w:p>
@@ -969,788 +2140,1848 @@
       </w:r>
     </w:p>
     <w:p>
-      <w:r>
+      <w:pPr>
+        <w:rPr>
+          <w:sz w:val="28"/>
+          <w:szCs w:val="28"/>
+        </w:rPr>
+      </w:pPr>
+      <w:r>
+        <w:rPr>
+          <w:sz w:val="28"/>
+          <w:szCs w:val="28"/>
+        </w:rPr>
         <w:t>#include &lt;ESP8266WiFi.h&gt;</w:t>
       </w:r>
     </w:p>
     <w:p>
-      <w:r>
+      <w:pPr>
+        <w:rPr>
+          <w:sz w:val="28"/>
+          <w:szCs w:val="28"/>
+        </w:rPr>
+      </w:pPr>
+      <w:r>
+        <w:rPr>
+          <w:sz w:val="28"/>
+          <w:szCs w:val="28"/>
+        </w:rPr>
         <w:t>#include &lt;</w:t>
       </w:r>
       <w:proofErr w:type="spellStart"/>
       <w:r>
+        <w:rPr>
+          <w:sz w:val="28"/>
+          <w:szCs w:val="28"/>
+        </w:rPr>
         <w:t>SoftwareSerial.h</w:t>
       </w:r>
       <w:proofErr w:type="spellEnd"/>
       <w:r>
+        <w:rPr>
+          <w:sz w:val="28"/>
+          <w:szCs w:val="28"/>
+        </w:rPr>
         <w:t>&gt;</w:t>
       </w:r>
     </w:p>
     <w:p>
-      <w:r>
+      <w:pPr>
+        <w:rPr>
+          <w:sz w:val="28"/>
+          <w:szCs w:val="28"/>
+        </w:rPr>
+      </w:pPr>
+      <w:r>
+        <w:rPr>
+          <w:sz w:val="28"/>
+          <w:szCs w:val="28"/>
+        </w:rPr>
         <w:t>#include &lt;</w:t>
       </w:r>
       <w:proofErr w:type="spellStart"/>
       <w:r>
+        <w:rPr>
+          <w:sz w:val="28"/>
+          <w:szCs w:val="28"/>
+        </w:rPr>
         <w:t>TinyGPS</w:t>
       </w:r>
       <w:proofErr w:type="spellEnd"/>
       <w:r>
+        <w:rPr>
+          <w:sz w:val="28"/>
+          <w:szCs w:val="28"/>
+        </w:rPr>
         <w:t>++.h&gt;</w:t>
       </w:r>
     </w:p>
     <w:p>
-      <w:r>
+      <w:pPr>
+        <w:rPr>
+          <w:sz w:val="28"/>
+          <w:szCs w:val="28"/>
+        </w:rPr>
+      </w:pPr>
+      <w:r>
+        <w:rPr>
+          <w:sz w:val="28"/>
+          <w:szCs w:val="28"/>
+        </w:rPr>
         <w:t>#include &lt;BlynkSimpleEsp8266.h&gt;</w:t>
       </w:r>
     </w:p>
-    <w:p/>
-    <w:p>
-      <w:r>
+    <w:p>
+      <w:pPr>
+        <w:rPr>
+          <w:sz w:val="28"/>
+          <w:szCs w:val="28"/>
+        </w:rPr>
+      </w:pPr>
+    </w:p>
+    <w:p>
+      <w:pPr>
+        <w:rPr>
+          <w:sz w:val="28"/>
+          <w:szCs w:val="28"/>
+        </w:rPr>
+      </w:pPr>
+      <w:r>
+        <w:rPr>
+          <w:sz w:val="28"/>
+          <w:szCs w:val="28"/>
+        </w:rPr>
         <w:t xml:space="preserve">char </w:t>
       </w:r>
       <w:proofErr w:type="gramStart"/>
       <w:r>
+        <w:rPr>
+          <w:sz w:val="28"/>
+          <w:szCs w:val="28"/>
+        </w:rPr>
         <w:t>auth[</w:t>
       </w:r>
       <w:proofErr w:type="gramEnd"/>
       <w:r>
+        <w:rPr>
+          <w:sz w:val="28"/>
+          <w:szCs w:val="28"/>
+        </w:rPr>
         <w:t>] = "</w:t>
       </w:r>
       <w:proofErr w:type="spellStart"/>
       <w:r>
+        <w:rPr>
+          <w:sz w:val="28"/>
+          <w:szCs w:val="28"/>
+        </w:rPr>
         <w:t>Your_Blynk_Token</w:t>
       </w:r>
       <w:proofErr w:type="spellEnd"/>
       <w:r>
+        <w:rPr>
+          <w:sz w:val="28"/>
+          <w:szCs w:val="28"/>
+        </w:rPr>
         <w:t>"; // Replace with Blynk auth token</w:t>
       </w:r>
     </w:p>
     <w:p>
-      <w:r>
+      <w:pPr>
+        <w:rPr>
+          <w:sz w:val="28"/>
+          <w:szCs w:val="28"/>
+        </w:rPr>
+      </w:pPr>
+      <w:r>
+        <w:rPr>
+          <w:sz w:val="28"/>
+          <w:szCs w:val="28"/>
+        </w:rPr>
         <w:t xml:space="preserve">char </w:t>
       </w:r>
       <w:proofErr w:type="spellStart"/>
       <w:proofErr w:type="gramStart"/>
       <w:r>
+        <w:rPr>
+          <w:sz w:val="28"/>
+          <w:szCs w:val="28"/>
+        </w:rPr>
         <w:t>ssid</w:t>
       </w:r>
       <w:proofErr w:type="spellEnd"/>
       <w:r>
+        <w:rPr>
+          <w:sz w:val="28"/>
+          <w:szCs w:val="28"/>
+        </w:rPr>
         <w:t>[</w:t>
       </w:r>
       <w:proofErr w:type="gramEnd"/>
       <w:r>
+        <w:rPr>
+          <w:sz w:val="28"/>
+          <w:szCs w:val="28"/>
+        </w:rPr>
         <w:t>] = "</w:t>
       </w:r>
       <w:proofErr w:type="spellStart"/>
       <w:r>
+        <w:rPr>
+          <w:sz w:val="28"/>
+          <w:szCs w:val="28"/>
+        </w:rPr>
         <w:t>Your_WiFi_SSID</w:t>
       </w:r>
       <w:proofErr w:type="spellEnd"/>
       <w:proofErr w:type="gramStart"/>
       <w:r>
+        <w:rPr>
+          <w:sz w:val="28"/>
+          <w:szCs w:val="28"/>
+        </w:rPr>
         <w:t xml:space="preserve">";   </w:t>
       </w:r>
       <w:proofErr w:type="gramEnd"/>
       <w:r>
+        <w:rPr>
+          <w:sz w:val="28"/>
+          <w:szCs w:val="28"/>
+        </w:rPr>
         <w:t>// Replace with Wi-Fi SSID</w:t>
       </w:r>
     </w:p>
     <w:p>
-      <w:r>
+      <w:pPr>
+        <w:rPr>
+          <w:sz w:val="28"/>
+          <w:szCs w:val="28"/>
+        </w:rPr>
+      </w:pPr>
+      <w:r>
+        <w:rPr>
+          <w:sz w:val="28"/>
+          <w:szCs w:val="28"/>
+        </w:rPr>
         <w:t xml:space="preserve">char </w:t>
       </w:r>
       <w:proofErr w:type="gramStart"/>
       <w:r>
+        <w:rPr>
+          <w:sz w:val="28"/>
+          <w:szCs w:val="28"/>
+        </w:rPr>
         <w:t>pass[</w:t>
       </w:r>
       <w:proofErr w:type="gramEnd"/>
       <w:r>
+        <w:rPr>
+          <w:sz w:val="28"/>
+          <w:szCs w:val="28"/>
+        </w:rPr>
         <w:t>] = "</w:t>
       </w:r>
       <w:proofErr w:type="spellStart"/>
       <w:r>
+        <w:rPr>
+          <w:sz w:val="28"/>
+          <w:szCs w:val="28"/>
+        </w:rPr>
         <w:t>Your_WiFi_Password</w:t>
       </w:r>
       <w:proofErr w:type="spellEnd"/>
       <w:r>
+        <w:rPr>
+          <w:sz w:val="28"/>
+          <w:szCs w:val="28"/>
+        </w:rPr>
         <w:t>"; // Replace with Wi-Fi password</w:t>
       </w:r>
     </w:p>
-    <w:p/>
-    <w:p>
+    <w:p>
+      <w:pPr>
+        <w:rPr>
+          <w:sz w:val="28"/>
+          <w:szCs w:val="28"/>
+        </w:rPr>
+      </w:pPr>
+    </w:p>
+    <w:p>
+      <w:pPr>
+        <w:rPr>
+          <w:sz w:val="28"/>
+          <w:szCs w:val="28"/>
+        </w:rPr>
+      </w:pPr>
       <w:proofErr w:type="spellStart"/>
       <w:r>
+        <w:rPr>
+          <w:sz w:val="28"/>
+          <w:szCs w:val="28"/>
+        </w:rPr>
         <w:t>SoftwareSerial</w:t>
       </w:r>
       <w:proofErr w:type="spellEnd"/>
       <w:r>
+        <w:rPr>
+          <w:sz w:val="28"/>
+          <w:szCs w:val="28"/>
+        </w:rPr>
         <w:t xml:space="preserve"> </w:t>
       </w:r>
       <w:proofErr w:type="spellStart"/>
       <w:proofErr w:type="gramStart"/>
       <w:r>
+        <w:rPr>
+          <w:sz w:val="28"/>
+          <w:szCs w:val="28"/>
+        </w:rPr>
         <w:t>gpsSerial</w:t>
       </w:r>
       <w:proofErr w:type="spellEnd"/>
       <w:r>
+        <w:rPr>
+          <w:sz w:val="28"/>
+          <w:szCs w:val="28"/>
+        </w:rPr>
         <w:t>(</w:t>
       </w:r>
       <w:proofErr w:type="gramEnd"/>
       <w:r>
+        <w:rPr>
+          <w:sz w:val="28"/>
+          <w:szCs w:val="28"/>
+        </w:rPr>
         <w:t>D5, D6); // GPS TX to D5, RX to D6</w:t>
       </w:r>
     </w:p>
     <w:p>
+      <w:pPr>
+        <w:rPr>
+          <w:sz w:val="28"/>
+          <w:szCs w:val="28"/>
+        </w:rPr>
+      </w:pPr>
       <w:proofErr w:type="spellStart"/>
       <w:r>
+        <w:rPr>
+          <w:sz w:val="28"/>
+          <w:szCs w:val="28"/>
+        </w:rPr>
         <w:t>TinyGPSPlus</w:t>
       </w:r>
       <w:proofErr w:type="spellEnd"/>
       <w:r>
+        <w:rPr>
+          <w:sz w:val="28"/>
+          <w:szCs w:val="28"/>
+        </w:rPr>
         <w:t xml:space="preserve"> </w:t>
       </w:r>
       <w:proofErr w:type="spellStart"/>
       <w:proofErr w:type="gramStart"/>
       <w:r>
+        <w:rPr>
+          <w:sz w:val="28"/>
+          <w:szCs w:val="28"/>
+        </w:rPr>
         <w:t>gps</w:t>
       </w:r>
       <w:proofErr w:type="spellEnd"/>
       <w:r>
+        <w:rPr>
+          <w:sz w:val="28"/>
+          <w:szCs w:val="28"/>
+        </w:rPr>
         <w:t>;</w:t>
       </w:r>
       <w:proofErr w:type="gramEnd"/>
     </w:p>
     <w:p>
-      <w:r>
+      <w:pPr>
+        <w:rPr>
+          <w:sz w:val="28"/>
+          <w:szCs w:val="28"/>
+        </w:rPr>
+      </w:pPr>
+      <w:r>
+        <w:rPr>
+          <w:sz w:val="28"/>
+          <w:szCs w:val="28"/>
+        </w:rPr>
         <w:t xml:space="preserve">int </w:t>
       </w:r>
       <w:proofErr w:type="spellStart"/>
       <w:r>
+        <w:rPr>
+          <w:sz w:val="28"/>
+          <w:szCs w:val="28"/>
+        </w:rPr>
         <w:t>vibSensor</w:t>
       </w:r>
       <w:proofErr w:type="spellEnd"/>
       <w:r>
+        <w:rPr>
+          <w:sz w:val="28"/>
+          <w:szCs w:val="28"/>
+        </w:rPr>
         <w:t xml:space="preserve"> = D2; // Vibration sensor pin</w:t>
       </w:r>
     </w:p>
     <w:p>
-      <w:r>
+      <w:pPr>
+        <w:rPr>
+          <w:sz w:val="28"/>
+          <w:szCs w:val="28"/>
+        </w:rPr>
+      </w:pPr>
+      <w:r>
+        <w:rPr>
+          <w:sz w:val="28"/>
+          <w:szCs w:val="28"/>
+        </w:rPr>
         <w:t>int buzzer = D</w:t>
       </w:r>
       <w:proofErr w:type="gramStart"/>
       <w:r>
+        <w:rPr>
+          <w:sz w:val="28"/>
+          <w:szCs w:val="28"/>
+        </w:rPr>
         <w:t xml:space="preserve">1;   </w:t>
       </w:r>
       <w:proofErr w:type="gramEnd"/>
       <w:r>
+        <w:rPr>
+          <w:sz w:val="28"/>
+          <w:szCs w:val="28"/>
+        </w:rPr>
         <w:t> // Buzzer pin</w:t>
       </w:r>
     </w:p>
     <w:p>
-      <w:r>
+      <w:pPr>
+        <w:rPr>
+          <w:sz w:val="28"/>
+          <w:szCs w:val="28"/>
+        </w:rPr>
+      </w:pPr>
+      <w:r>
+        <w:rPr>
+          <w:sz w:val="28"/>
+          <w:szCs w:val="28"/>
+        </w:rPr>
         <w:t>int led = D</w:t>
       </w:r>
       <w:proofErr w:type="gramStart"/>
       <w:r>
+        <w:rPr>
+          <w:sz w:val="28"/>
+          <w:szCs w:val="28"/>
+        </w:rPr>
         <w:t xml:space="preserve">7;   </w:t>
       </w:r>
       <w:proofErr w:type="gramEnd"/>
       <w:r>
+        <w:rPr>
+          <w:sz w:val="28"/>
+          <w:szCs w:val="28"/>
+        </w:rPr>
         <w:t>    // LED pin</w:t>
       </w:r>
     </w:p>
-    <w:p/>
-    <w:p>
-      <w:r>
+    <w:p>
+      <w:pPr>
+        <w:rPr>
+          <w:sz w:val="28"/>
+          <w:szCs w:val="28"/>
+        </w:rPr>
+      </w:pPr>
+    </w:p>
+    <w:p>
+      <w:pPr>
+        <w:rPr>
+          <w:sz w:val="28"/>
+          <w:szCs w:val="28"/>
+        </w:rPr>
+      </w:pPr>
+      <w:r>
+        <w:rPr>
+          <w:sz w:val="28"/>
+          <w:szCs w:val="28"/>
+        </w:rPr>
         <w:t xml:space="preserve">void </w:t>
       </w:r>
       <w:proofErr w:type="gramStart"/>
       <w:r>
+        <w:rPr>
+          <w:sz w:val="28"/>
+          <w:szCs w:val="28"/>
+        </w:rPr>
         <w:t>setup(</w:t>
       </w:r>
       <w:proofErr w:type="gramEnd"/>
       <w:r>
+        <w:rPr>
+          <w:sz w:val="28"/>
+          <w:szCs w:val="28"/>
+        </w:rPr>
         <w:t>) {</w:t>
       </w:r>
     </w:p>
     <w:p>
-      <w:r>
+      <w:pPr>
+        <w:rPr>
+          <w:sz w:val="28"/>
+          <w:szCs w:val="28"/>
+        </w:rPr>
+      </w:pPr>
+      <w:r>
+        <w:rPr>
+          <w:sz w:val="28"/>
+          <w:szCs w:val="28"/>
+        </w:rPr>
         <w:t xml:space="preserve">  </w:t>
       </w:r>
       <w:proofErr w:type="spellStart"/>
       <w:r>
+        <w:rPr>
+          <w:sz w:val="28"/>
+          <w:szCs w:val="28"/>
+        </w:rPr>
         <w:t>Serial.begin</w:t>
       </w:r>
       <w:proofErr w:type="spellEnd"/>
       <w:r>
+        <w:rPr>
+          <w:sz w:val="28"/>
+          <w:szCs w:val="28"/>
+        </w:rPr>
         <w:t>(9600</w:t>
       </w:r>
       <w:proofErr w:type="gramStart"/>
       <w:r>
+        <w:rPr>
+          <w:sz w:val="28"/>
+          <w:szCs w:val="28"/>
+        </w:rPr>
         <w:t>);</w:t>
       </w:r>
       <w:proofErr w:type="gramEnd"/>
     </w:p>
     <w:p>
-      <w:r>
+      <w:pPr>
+        <w:rPr>
+          <w:sz w:val="28"/>
+          <w:szCs w:val="28"/>
+        </w:rPr>
+      </w:pPr>
+      <w:r>
+        <w:rPr>
+          <w:sz w:val="28"/>
+          <w:szCs w:val="28"/>
+        </w:rPr>
         <w:t xml:space="preserve">  </w:t>
       </w:r>
       <w:proofErr w:type="spellStart"/>
       <w:r>
+        <w:rPr>
+          <w:sz w:val="28"/>
+          <w:szCs w:val="28"/>
+        </w:rPr>
         <w:t>gpsSerial.begin</w:t>
       </w:r>
       <w:proofErr w:type="spellEnd"/>
       <w:r>
+        <w:rPr>
+          <w:sz w:val="28"/>
+          <w:szCs w:val="28"/>
+        </w:rPr>
         <w:t>(9600</w:t>
       </w:r>
       <w:proofErr w:type="gramStart"/>
       <w:r>
+        <w:rPr>
+          <w:sz w:val="28"/>
+          <w:szCs w:val="28"/>
+        </w:rPr>
         <w:t>);</w:t>
       </w:r>
       <w:proofErr w:type="gramEnd"/>
     </w:p>
     <w:p>
-      <w:r>
+      <w:pPr>
+        <w:rPr>
+          <w:sz w:val="28"/>
+          <w:szCs w:val="28"/>
+        </w:rPr>
+      </w:pPr>
+      <w:r>
+        <w:rPr>
+          <w:sz w:val="28"/>
+          <w:szCs w:val="28"/>
+        </w:rPr>
         <w:t xml:space="preserve">  </w:t>
       </w:r>
       <w:proofErr w:type="spellStart"/>
       <w:proofErr w:type="gramStart"/>
       <w:r>
+        <w:rPr>
+          <w:sz w:val="28"/>
+          <w:szCs w:val="28"/>
+        </w:rPr>
         <w:t>pinMode</w:t>
       </w:r>
       <w:proofErr w:type="spellEnd"/>
       <w:r>
+        <w:rPr>
+          <w:sz w:val="28"/>
+          <w:szCs w:val="28"/>
+        </w:rPr>
         <w:t>(</w:t>
       </w:r>
       <w:proofErr w:type="spellStart"/>
       <w:proofErr w:type="gramEnd"/>
       <w:r>
+        <w:rPr>
+          <w:sz w:val="28"/>
+          <w:szCs w:val="28"/>
+        </w:rPr>
         <w:t>vibSensor</w:t>
       </w:r>
       <w:proofErr w:type="spellEnd"/>
       <w:r>
+        <w:rPr>
+          <w:sz w:val="28"/>
+          <w:szCs w:val="28"/>
+        </w:rPr>
         <w:t>, INPUT</w:t>
       </w:r>
       <w:proofErr w:type="gramStart"/>
       <w:r>
+        <w:rPr>
+          <w:sz w:val="28"/>
+          <w:szCs w:val="28"/>
+        </w:rPr>
         <w:t>);</w:t>
       </w:r>
       <w:proofErr w:type="gramEnd"/>
     </w:p>
     <w:p>
-      <w:r>
+      <w:pPr>
+        <w:rPr>
+          <w:sz w:val="28"/>
+          <w:szCs w:val="28"/>
+        </w:rPr>
+      </w:pPr>
+      <w:r>
+        <w:rPr>
+          <w:sz w:val="28"/>
+          <w:szCs w:val="28"/>
+        </w:rPr>
         <w:t xml:space="preserve">  </w:t>
       </w:r>
       <w:proofErr w:type="spellStart"/>
       <w:proofErr w:type="gramStart"/>
       <w:r>
+        <w:rPr>
+          <w:sz w:val="28"/>
+          <w:szCs w:val="28"/>
+        </w:rPr>
         <w:t>pinMode</w:t>
       </w:r>
       <w:proofErr w:type="spellEnd"/>
       <w:r>
+        <w:rPr>
+          <w:sz w:val="28"/>
+          <w:szCs w:val="28"/>
+        </w:rPr>
         <w:t>(</w:t>
       </w:r>
       <w:proofErr w:type="gramEnd"/>
       <w:r>
+        <w:rPr>
+          <w:sz w:val="28"/>
+          <w:szCs w:val="28"/>
+        </w:rPr>
         <w:t>buzzer, OUTPUT</w:t>
       </w:r>
       <w:proofErr w:type="gramStart"/>
       <w:r>
+        <w:rPr>
+          <w:sz w:val="28"/>
+          <w:szCs w:val="28"/>
+        </w:rPr>
         <w:t>);</w:t>
       </w:r>
       <w:proofErr w:type="gramEnd"/>
     </w:p>
     <w:p>
-      <w:r>
+      <w:pPr>
+        <w:rPr>
+          <w:sz w:val="28"/>
+          <w:szCs w:val="28"/>
+        </w:rPr>
+      </w:pPr>
+      <w:r>
+        <w:rPr>
+          <w:sz w:val="28"/>
+          <w:szCs w:val="28"/>
+        </w:rPr>
         <w:t xml:space="preserve">  </w:t>
       </w:r>
       <w:proofErr w:type="spellStart"/>
       <w:proofErr w:type="gramStart"/>
       <w:r>
+        <w:rPr>
+          <w:sz w:val="28"/>
+          <w:szCs w:val="28"/>
+        </w:rPr>
         <w:t>pinMode</w:t>
       </w:r>
       <w:proofErr w:type="spellEnd"/>
       <w:r>
+        <w:rPr>
+          <w:sz w:val="28"/>
+          <w:szCs w:val="28"/>
+        </w:rPr>
         <w:t>(</w:t>
       </w:r>
       <w:proofErr w:type="gramEnd"/>
       <w:r>
+        <w:rPr>
+          <w:sz w:val="28"/>
+          <w:szCs w:val="28"/>
+        </w:rPr>
         <w:t>led, OUTPUT</w:t>
       </w:r>
       <w:proofErr w:type="gramStart"/>
       <w:r>
+        <w:rPr>
+          <w:sz w:val="28"/>
+          <w:szCs w:val="28"/>
+        </w:rPr>
         <w:t>);</w:t>
       </w:r>
       <w:proofErr w:type="gramEnd"/>
     </w:p>
     <w:p>
-      <w:r>
+      <w:pPr>
+        <w:rPr>
+          <w:sz w:val="28"/>
+          <w:szCs w:val="28"/>
+        </w:rPr>
+      </w:pPr>
+      <w:r>
+        <w:rPr>
+          <w:sz w:val="28"/>
+          <w:szCs w:val="28"/>
+        </w:rPr>
         <w:t xml:space="preserve">  </w:t>
       </w:r>
       <w:proofErr w:type="spellStart"/>
       <w:r>
+        <w:rPr>
+          <w:sz w:val="28"/>
+          <w:szCs w:val="28"/>
+        </w:rPr>
         <w:t>Blynk.begin</w:t>
       </w:r>
       <w:proofErr w:type="spellEnd"/>
       <w:r>
+        <w:rPr>
+          <w:sz w:val="28"/>
+          <w:szCs w:val="28"/>
+        </w:rPr>
         <w:t xml:space="preserve">(auth, </w:t>
       </w:r>
       <w:proofErr w:type="spellStart"/>
       <w:r>
+        <w:rPr>
+          <w:sz w:val="28"/>
+          <w:szCs w:val="28"/>
+        </w:rPr>
         <w:t>ssid</w:t>
       </w:r>
       <w:proofErr w:type="spellEnd"/>
       <w:r>
+        <w:rPr>
+          <w:sz w:val="28"/>
+          <w:szCs w:val="28"/>
+        </w:rPr>
         <w:t>, pass</w:t>
       </w:r>
       <w:proofErr w:type="gramStart"/>
       <w:r>
+        <w:rPr>
+          <w:sz w:val="28"/>
+          <w:szCs w:val="28"/>
+        </w:rPr>
         <w:t>);</w:t>
       </w:r>
       <w:proofErr w:type="gramEnd"/>
     </w:p>
     <w:p>
-      <w:r>
+      <w:pPr>
+        <w:rPr>
+          <w:sz w:val="28"/>
+          <w:szCs w:val="28"/>
+        </w:rPr>
+      </w:pPr>
+      <w:r>
+        <w:rPr>
+          <w:sz w:val="28"/>
+          <w:szCs w:val="28"/>
+        </w:rPr>
         <w:t>}</w:t>
       </w:r>
     </w:p>
-    <w:p/>
-    <w:p>
-      <w:r>
+    <w:p>
+      <w:pPr>
+        <w:rPr>
+          <w:sz w:val="28"/>
+          <w:szCs w:val="28"/>
+        </w:rPr>
+      </w:pPr>
+    </w:p>
+    <w:p>
+      <w:pPr>
+        <w:rPr>
+          <w:sz w:val="28"/>
+          <w:szCs w:val="28"/>
+        </w:rPr>
+      </w:pPr>
+      <w:r>
+        <w:rPr>
+          <w:sz w:val="28"/>
+          <w:szCs w:val="28"/>
+        </w:rPr>
         <w:t xml:space="preserve">void </w:t>
       </w:r>
       <w:proofErr w:type="gramStart"/>
       <w:r>
+        <w:rPr>
+          <w:sz w:val="28"/>
+          <w:szCs w:val="28"/>
+        </w:rPr>
         <w:t>loop(</w:t>
       </w:r>
       <w:proofErr w:type="gramEnd"/>
       <w:r>
+        <w:rPr>
+          <w:sz w:val="28"/>
+          <w:szCs w:val="28"/>
+        </w:rPr>
         <w:t>) {</w:t>
       </w:r>
     </w:p>
     <w:p>
-      <w:r>
+      <w:pPr>
+        <w:rPr>
+          <w:sz w:val="28"/>
+          <w:szCs w:val="28"/>
+        </w:rPr>
+      </w:pPr>
+      <w:r>
+        <w:rPr>
+          <w:sz w:val="28"/>
+          <w:szCs w:val="28"/>
+        </w:rPr>
         <w:t xml:space="preserve">  </w:t>
       </w:r>
       <w:proofErr w:type="spellStart"/>
       <w:proofErr w:type="gramStart"/>
       <w:r>
+        <w:rPr>
+          <w:sz w:val="28"/>
+          <w:szCs w:val="28"/>
+        </w:rPr>
         <w:t>Blynk.run</w:t>
       </w:r>
       <w:proofErr w:type="spellEnd"/>
       <w:r>
+        <w:rPr>
+          <w:sz w:val="28"/>
+          <w:szCs w:val="28"/>
+        </w:rPr>
         <w:t>();</w:t>
       </w:r>
       <w:proofErr w:type="gramEnd"/>
     </w:p>
     <w:p>
-      <w:r>
-        <w:lastRenderedPageBreak/>
+      <w:pPr>
+        <w:rPr>
+          <w:sz w:val="28"/>
+          <w:szCs w:val="28"/>
+        </w:rPr>
+      </w:pPr>
+      <w:r>
+        <w:rPr>
+          <w:sz w:val="28"/>
+          <w:szCs w:val="28"/>
+        </w:rPr>
         <w:t>  while (</w:t>
       </w:r>
       <w:proofErr w:type="spellStart"/>
       <w:r>
+        <w:rPr>
+          <w:sz w:val="28"/>
+          <w:szCs w:val="28"/>
+        </w:rPr>
         <w:t>gpsSerial.available</w:t>
       </w:r>
       <w:proofErr w:type="spellEnd"/>
       <w:r>
+        <w:rPr>
+          <w:sz w:val="28"/>
+          <w:szCs w:val="28"/>
+        </w:rPr>
         <w:t>()) {</w:t>
       </w:r>
     </w:p>
     <w:p>
-      <w:r>
+      <w:pPr>
+        <w:rPr>
+          <w:sz w:val="28"/>
+          <w:szCs w:val="28"/>
+        </w:rPr>
+      </w:pPr>
+      <w:r>
+        <w:rPr>
+          <w:sz w:val="28"/>
+          <w:szCs w:val="28"/>
+        </w:rPr>
         <w:t xml:space="preserve">    </w:t>
       </w:r>
       <w:proofErr w:type="spellStart"/>
       <w:proofErr w:type="gramStart"/>
       <w:r>
+        <w:rPr>
+          <w:sz w:val="28"/>
+          <w:szCs w:val="28"/>
+        </w:rPr>
         <w:t>gps.encode</w:t>
       </w:r>
       <w:proofErr w:type="spellEnd"/>
       <w:proofErr w:type="gramEnd"/>
       <w:r>
+        <w:rPr>
+          <w:sz w:val="28"/>
+          <w:szCs w:val="28"/>
+        </w:rPr>
         <w:t>(</w:t>
       </w:r>
       <w:proofErr w:type="spellStart"/>
       <w:r>
+        <w:rPr>
+          <w:sz w:val="28"/>
+          <w:szCs w:val="28"/>
+        </w:rPr>
         <w:t>gpsSerial.read</w:t>
       </w:r>
       <w:proofErr w:type="spellEnd"/>
       <w:r>
+        <w:rPr>
+          <w:sz w:val="28"/>
+          <w:szCs w:val="28"/>
+        </w:rPr>
         <w:t>()</w:t>
       </w:r>
       <w:proofErr w:type="gramStart"/>
       <w:r>
+        <w:rPr>
+          <w:sz w:val="28"/>
+          <w:szCs w:val="28"/>
+        </w:rPr>
         <w:t>);</w:t>
       </w:r>
       <w:proofErr w:type="gramEnd"/>
     </w:p>
     <w:p>
-      <w:r>
+      <w:pPr>
+        <w:rPr>
+          <w:sz w:val="28"/>
+          <w:szCs w:val="28"/>
+        </w:rPr>
+      </w:pPr>
+      <w:r>
+        <w:rPr>
+          <w:sz w:val="28"/>
+          <w:szCs w:val="28"/>
+        </w:rPr>
         <w:t>  }</w:t>
       </w:r>
     </w:p>
     <w:p>
-      <w:r>
+      <w:pPr>
+        <w:rPr>
+          <w:sz w:val="28"/>
+          <w:szCs w:val="28"/>
+        </w:rPr>
+      </w:pPr>
+      <w:r>
+        <w:rPr>
+          <w:sz w:val="28"/>
+          <w:szCs w:val="28"/>
+        </w:rPr>
         <w:t xml:space="preserve">  int shock = </w:t>
       </w:r>
       <w:proofErr w:type="spellStart"/>
       <w:r>
+        <w:rPr>
+          <w:sz w:val="28"/>
+          <w:szCs w:val="28"/>
+        </w:rPr>
         <w:t>digitalRead</w:t>
       </w:r>
       <w:proofErr w:type="spellEnd"/>
       <w:r>
+        <w:rPr>
+          <w:sz w:val="28"/>
+          <w:szCs w:val="28"/>
+        </w:rPr>
         <w:t>(</w:t>
       </w:r>
       <w:proofErr w:type="spellStart"/>
       <w:r>
+        <w:rPr>
+          <w:sz w:val="28"/>
+          <w:szCs w:val="28"/>
+        </w:rPr>
         <w:t>vibSensor</w:t>
       </w:r>
       <w:proofErr w:type="spellEnd"/>
       <w:proofErr w:type="gramStart"/>
       <w:r>
+        <w:rPr>
+          <w:sz w:val="28"/>
+          <w:szCs w:val="28"/>
+        </w:rPr>
         <w:t>);</w:t>
       </w:r>
       <w:proofErr w:type="gramEnd"/>
     </w:p>
     <w:p>
-      <w:r>
+      <w:pPr>
+        <w:rPr>
+          <w:sz w:val="28"/>
+          <w:szCs w:val="28"/>
+        </w:rPr>
+      </w:pPr>
+      <w:r>
+        <w:rPr>
+          <w:sz w:val="28"/>
+          <w:szCs w:val="28"/>
+        </w:rPr>
         <w:t>  if (shock == HIGH) {</w:t>
       </w:r>
     </w:p>
     <w:p>
-      <w:r>
+      <w:pPr>
+        <w:rPr>
+          <w:sz w:val="28"/>
+          <w:szCs w:val="28"/>
+        </w:rPr>
+      </w:pPr>
+      <w:r>
+        <w:rPr>
+          <w:sz w:val="28"/>
+          <w:szCs w:val="28"/>
+        </w:rPr>
         <w:t xml:space="preserve">    </w:t>
       </w:r>
       <w:proofErr w:type="spellStart"/>
       <w:proofErr w:type="gramStart"/>
       <w:r>
+        <w:rPr>
+          <w:sz w:val="28"/>
+          <w:szCs w:val="28"/>
+        </w:rPr>
         <w:t>digitalWrite</w:t>
       </w:r>
       <w:proofErr w:type="spellEnd"/>
       <w:r>
+        <w:rPr>
+          <w:sz w:val="28"/>
+          <w:szCs w:val="28"/>
+        </w:rPr>
         <w:t>(</w:t>
       </w:r>
       <w:proofErr w:type="gramEnd"/>
       <w:r>
+        <w:rPr>
+          <w:sz w:val="28"/>
+          <w:szCs w:val="28"/>
+        </w:rPr>
         <w:t>buzzer, HIGH</w:t>
       </w:r>
       <w:proofErr w:type="gramStart"/>
       <w:r>
+        <w:rPr>
+          <w:sz w:val="28"/>
+          <w:szCs w:val="28"/>
+        </w:rPr>
         <w:t>);</w:t>
       </w:r>
       <w:proofErr w:type="gramEnd"/>
     </w:p>
     <w:p>
-      <w:r>
+      <w:pPr>
+        <w:rPr>
+          <w:sz w:val="28"/>
+          <w:szCs w:val="28"/>
+        </w:rPr>
+      </w:pPr>
+      <w:r>
+        <w:rPr>
+          <w:sz w:val="28"/>
+          <w:szCs w:val="28"/>
+        </w:rPr>
         <w:t xml:space="preserve">    </w:t>
       </w:r>
       <w:proofErr w:type="spellStart"/>
       <w:proofErr w:type="gramStart"/>
       <w:r>
+        <w:rPr>
+          <w:sz w:val="28"/>
+          <w:szCs w:val="28"/>
+        </w:rPr>
         <w:t>digitalWrite</w:t>
       </w:r>
       <w:proofErr w:type="spellEnd"/>
       <w:r>
+        <w:rPr>
+          <w:sz w:val="28"/>
+          <w:szCs w:val="28"/>
+        </w:rPr>
         <w:t>(</w:t>
       </w:r>
       <w:proofErr w:type="gramEnd"/>
       <w:r>
+        <w:rPr>
+          <w:sz w:val="28"/>
+          <w:szCs w:val="28"/>
+        </w:rPr>
         <w:t>led, HIGH</w:t>
       </w:r>
       <w:proofErr w:type="gramStart"/>
       <w:r>
+        <w:rPr>
+          <w:sz w:val="28"/>
+          <w:szCs w:val="28"/>
+        </w:rPr>
         <w:t>);</w:t>
       </w:r>
       <w:proofErr w:type="gramEnd"/>
     </w:p>
     <w:p>
-      <w:r>
+      <w:pPr>
+        <w:rPr>
+          <w:sz w:val="28"/>
+          <w:szCs w:val="28"/>
+        </w:rPr>
+      </w:pPr>
+      <w:r>
+        <w:rPr>
+          <w:sz w:val="28"/>
+          <w:szCs w:val="28"/>
+        </w:rPr>
         <w:t>    if (</w:t>
       </w:r>
       <w:proofErr w:type="spellStart"/>
       <w:proofErr w:type="gramStart"/>
       <w:r>
+        <w:rPr>
+          <w:sz w:val="28"/>
+          <w:szCs w:val="28"/>
+        </w:rPr>
         <w:t>gps.location</w:t>
       </w:r>
       <w:proofErr w:type="gramEnd"/>
       <w:r>
+        <w:rPr>
+          <w:sz w:val="28"/>
+          <w:szCs w:val="28"/>
+        </w:rPr>
         <w:t>.</w:t>
       </w:r>
       <w:proofErr w:type="gramStart"/>
       <w:r>
+        <w:rPr>
+          <w:sz w:val="28"/>
+          <w:szCs w:val="28"/>
+        </w:rPr>
         <w:t>isValid</w:t>
       </w:r>
       <w:proofErr w:type="spellEnd"/>
       <w:r>
+        <w:rPr>
+          <w:sz w:val="28"/>
+          <w:szCs w:val="28"/>
+        </w:rPr>
         <w:t>(</w:t>
       </w:r>
       <w:proofErr w:type="gramEnd"/>
       <w:r>
+        <w:rPr>
+          <w:sz w:val="28"/>
+          <w:szCs w:val="28"/>
+        </w:rPr>
         <w:t>)) {</w:t>
       </w:r>
     </w:p>
     <w:p>
-      <w:r>
+      <w:pPr>
+        <w:rPr>
+          <w:sz w:val="28"/>
+          <w:szCs w:val="28"/>
+        </w:rPr>
+      </w:pPr>
+      <w:r>
+        <w:rPr>
+          <w:sz w:val="28"/>
+          <w:szCs w:val="28"/>
+        </w:rPr>
         <w:t xml:space="preserve">      String </w:t>
       </w:r>
       <w:proofErr w:type="spellStart"/>
       <w:r>
+        <w:rPr>
+          <w:sz w:val="28"/>
+          <w:szCs w:val="28"/>
+        </w:rPr>
         <w:t>msg</w:t>
       </w:r>
       <w:proofErr w:type="spellEnd"/>
       <w:r>
+        <w:rPr>
+          <w:sz w:val="28"/>
+          <w:szCs w:val="28"/>
+        </w:rPr>
         <w:t xml:space="preserve"> = "Accident Detected! Location: </w:t>
       </w:r>
       <w:proofErr w:type="gramStart"/>
       <w:r>
+        <w:rPr>
+          <w:sz w:val="28"/>
+          <w:szCs w:val="28"/>
+        </w:rPr>
         <w:t>";</w:t>
       </w:r>
       <w:proofErr w:type="gramEnd"/>
     </w:p>
     <w:p>
-      <w:r>
+      <w:pPr>
+        <w:rPr>
+          <w:sz w:val="28"/>
+          <w:szCs w:val="28"/>
+        </w:rPr>
+      </w:pPr>
+      <w:r>
+        <w:rPr>
+          <w:sz w:val="28"/>
+          <w:szCs w:val="28"/>
+        </w:rPr>
         <w:t xml:space="preserve">      </w:t>
       </w:r>
       <w:proofErr w:type="spellStart"/>
       <w:r>
+        <w:rPr>
+          <w:sz w:val="28"/>
+          <w:szCs w:val="28"/>
+        </w:rPr>
         <w:t>msg</w:t>
       </w:r>
       <w:proofErr w:type="spellEnd"/>
       <w:r>
+        <w:rPr>
+          <w:sz w:val="28"/>
+          <w:szCs w:val="28"/>
+        </w:rPr>
         <w:t xml:space="preserve"> += "Lat: " + String(</w:t>
       </w:r>
       <w:proofErr w:type="spellStart"/>
       <w:proofErr w:type="gramStart"/>
       <w:r>
+        <w:rPr>
+          <w:sz w:val="28"/>
+          <w:szCs w:val="28"/>
+        </w:rPr>
         <w:t>gps.location.lat</w:t>
       </w:r>
       <w:proofErr w:type="spellEnd"/>
       <w:r>
+        <w:rPr>
+          <w:sz w:val="28"/>
+          <w:szCs w:val="28"/>
+        </w:rPr>
         <w:t>(</w:t>
       </w:r>
       <w:proofErr w:type="gramEnd"/>
       <w:r>
+        <w:rPr>
+          <w:sz w:val="28"/>
+          <w:szCs w:val="28"/>
+        </w:rPr>
         <w:t>), 6</w:t>
       </w:r>
       <w:proofErr w:type="gramStart"/>
       <w:r>
+        <w:rPr>
+          <w:sz w:val="28"/>
+          <w:szCs w:val="28"/>
+        </w:rPr>
         <w:t>);</w:t>
       </w:r>
       <w:proofErr w:type="gramEnd"/>
     </w:p>
     <w:p>
-      <w:r>
+      <w:pPr>
+        <w:rPr>
+          <w:sz w:val="28"/>
+          <w:szCs w:val="28"/>
+        </w:rPr>
+      </w:pPr>
+      <w:r>
+        <w:rPr>
+          <w:sz w:val="28"/>
+          <w:szCs w:val="28"/>
+        </w:rPr>
         <w:t xml:space="preserve">      </w:t>
       </w:r>
       <w:proofErr w:type="spellStart"/>
       <w:r>
+        <w:rPr>
+          <w:sz w:val="28"/>
+          <w:szCs w:val="28"/>
+        </w:rPr>
         <w:t>msg</w:t>
       </w:r>
       <w:proofErr w:type="spellEnd"/>
       <w:r>
+        <w:rPr>
+          <w:sz w:val="28"/>
+          <w:szCs w:val="28"/>
+        </w:rPr>
         <w:t xml:space="preserve"> += ", Lon: " + String(</w:t>
       </w:r>
       <w:proofErr w:type="spellStart"/>
       <w:proofErr w:type="gramStart"/>
       <w:r>
+        <w:rPr>
+          <w:sz w:val="28"/>
+          <w:szCs w:val="28"/>
+        </w:rPr>
         <w:t>gps.location.lng</w:t>
       </w:r>
       <w:proofErr w:type="spellEnd"/>
       <w:r>
+        <w:rPr>
+          <w:sz w:val="28"/>
+          <w:szCs w:val="28"/>
+        </w:rPr>
         <w:t>(</w:t>
       </w:r>
       <w:proofErr w:type="gramEnd"/>
       <w:r>
+        <w:rPr>
+          <w:sz w:val="28"/>
+          <w:szCs w:val="28"/>
+        </w:rPr>
         <w:t>), 6</w:t>
       </w:r>
       <w:proofErr w:type="gramStart"/>
       <w:r>
+        <w:rPr>
+          <w:sz w:val="28"/>
+          <w:szCs w:val="28"/>
+        </w:rPr>
         <w:t>);</w:t>
       </w:r>
       <w:proofErr w:type="gramEnd"/>
     </w:p>
     <w:p>
-      <w:r>
+      <w:pPr>
+        <w:rPr>
+          <w:sz w:val="28"/>
+          <w:szCs w:val="28"/>
+        </w:rPr>
+      </w:pPr>
+      <w:r>
+        <w:rPr>
+          <w:sz w:val="28"/>
+          <w:szCs w:val="28"/>
+        </w:rPr>
         <w:t xml:space="preserve">      </w:t>
       </w:r>
       <w:proofErr w:type="spellStart"/>
       <w:r>
+        <w:rPr>
+          <w:sz w:val="28"/>
+          <w:szCs w:val="28"/>
+        </w:rPr>
         <w:t>Blynk.logEvent</w:t>
       </w:r>
       <w:proofErr w:type="spellEnd"/>
       <w:r>
+        <w:rPr>
+          <w:sz w:val="28"/>
+          <w:szCs w:val="28"/>
+        </w:rPr>
         <w:t>("</w:t>
       </w:r>
       <w:proofErr w:type="spellStart"/>
       <w:r>
+        <w:rPr>
+          <w:sz w:val="28"/>
+          <w:szCs w:val="28"/>
+        </w:rPr>
         <w:t>accident_alert</w:t>
       </w:r>
       <w:proofErr w:type="spellEnd"/>
       <w:r>
+        <w:rPr>
+          <w:sz w:val="28"/>
+          <w:szCs w:val="28"/>
+        </w:rPr>
         <w:t xml:space="preserve">", </w:t>
       </w:r>
       <w:proofErr w:type="spellStart"/>
       <w:r>
+        <w:rPr>
+          <w:sz w:val="28"/>
+          <w:szCs w:val="28"/>
+        </w:rPr>
         <w:t>msg</w:t>
       </w:r>
       <w:proofErr w:type="spellEnd"/>
       <w:proofErr w:type="gramStart"/>
       <w:r>
+        <w:rPr>
+          <w:sz w:val="28"/>
+          <w:szCs w:val="28"/>
+        </w:rPr>
         <w:t>);</w:t>
       </w:r>
       <w:proofErr w:type="gramEnd"/>
     </w:p>
     <w:p>
-      <w:r>
+      <w:pPr>
+        <w:rPr>
+          <w:sz w:val="28"/>
+          <w:szCs w:val="28"/>
+        </w:rPr>
+      </w:pPr>
+      <w:r>
+        <w:rPr>
+          <w:sz w:val="28"/>
+          <w:szCs w:val="28"/>
+        </w:rPr>
         <w:t xml:space="preserve">      </w:t>
       </w:r>
       <w:proofErr w:type="spellStart"/>
       <w:r>
+        <w:rPr>
+          <w:sz w:val="28"/>
+          <w:szCs w:val="28"/>
+        </w:rPr>
         <w:t>Serial.println</w:t>
       </w:r>
       <w:proofErr w:type="spellEnd"/>
       <w:r>
+        <w:rPr>
+          <w:sz w:val="28"/>
+          <w:szCs w:val="28"/>
+        </w:rPr>
         <w:t>(</w:t>
       </w:r>
       <w:proofErr w:type="spellStart"/>
       <w:r>
+        <w:rPr>
+          <w:sz w:val="28"/>
+          <w:szCs w:val="28"/>
+        </w:rPr>
         <w:t>msg</w:t>
       </w:r>
       <w:proofErr w:type="spellEnd"/>
       <w:proofErr w:type="gramStart"/>
       <w:r>
+        <w:rPr>
+          <w:sz w:val="28"/>
+          <w:szCs w:val="28"/>
+        </w:rPr>
         <w:t>);</w:t>
       </w:r>
       <w:proofErr w:type="gramEnd"/>
     </w:p>
     <w:p>
-      <w:r>
+      <w:pPr>
+        <w:rPr>
+          <w:sz w:val="28"/>
+          <w:szCs w:val="28"/>
+        </w:rPr>
+      </w:pPr>
+      <w:r>
+        <w:rPr>
+          <w:sz w:val="28"/>
+          <w:szCs w:val="28"/>
+        </w:rPr>
         <w:t>    } else {</w:t>
       </w:r>
     </w:p>
     <w:p>
-      <w:r>
+      <w:pPr>
+        <w:rPr>
+          <w:sz w:val="28"/>
+          <w:szCs w:val="28"/>
+        </w:rPr>
+      </w:pPr>
+      <w:r>
+        <w:rPr>
+          <w:sz w:val="28"/>
+          <w:szCs w:val="28"/>
+        </w:rPr>
         <w:t xml:space="preserve">      </w:t>
       </w:r>
       <w:proofErr w:type="spellStart"/>
       <w:r>
+        <w:rPr>
+          <w:sz w:val="28"/>
+          <w:szCs w:val="28"/>
+        </w:rPr>
         <w:t>Blynk.logEvent</w:t>
       </w:r>
       <w:proofErr w:type="spellEnd"/>
       <w:r>
+        <w:rPr>
+          <w:sz w:val="28"/>
+          <w:szCs w:val="28"/>
+        </w:rPr>
         <w:t>("</w:t>
       </w:r>
       <w:proofErr w:type="spellStart"/>
       <w:r>
+        <w:rPr>
+          <w:sz w:val="28"/>
+          <w:szCs w:val="28"/>
+        </w:rPr>
         <w:t>accident_alert</w:t>
       </w:r>
       <w:proofErr w:type="spellEnd"/>
       <w:r>
+        <w:rPr>
+          <w:sz w:val="28"/>
+          <w:szCs w:val="28"/>
+        </w:rPr>
         <w:t>", "Accident Detected! GPS data unavailable."</w:t>
       </w:r>
       <w:proofErr w:type="gramStart"/>
       <w:r>
+        <w:rPr>
+          <w:sz w:val="28"/>
+          <w:szCs w:val="28"/>
+        </w:rPr>
         <w:t>);</w:t>
       </w:r>
       <w:proofErr w:type="gramEnd"/>
     </w:p>
     <w:p>
-      <w:r>
+      <w:pPr>
+        <w:rPr>
+          <w:sz w:val="28"/>
+          <w:szCs w:val="28"/>
+        </w:rPr>
+      </w:pPr>
+      <w:r>
+        <w:rPr>
+          <w:sz w:val="28"/>
+          <w:szCs w:val="28"/>
+        </w:rPr>
         <w:t xml:space="preserve">      </w:t>
       </w:r>
       <w:proofErr w:type="spellStart"/>
       <w:r>
+        <w:rPr>
+          <w:sz w:val="28"/>
+          <w:szCs w:val="28"/>
+        </w:rPr>
         <w:t>Serial.println</w:t>
       </w:r>
       <w:proofErr w:type="spellEnd"/>
       <w:r>
+        <w:rPr>
+          <w:sz w:val="28"/>
+          <w:szCs w:val="28"/>
+        </w:rPr>
         <w:t>("GPS data unavailable."</w:t>
       </w:r>
       <w:proofErr w:type="gramStart"/>
       <w:r>
+        <w:rPr>
+          <w:sz w:val="28"/>
+          <w:szCs w:val="28"/>
+        </w:rPr>
         <w:t>);</w:t>
       </w:r>
       <w:proofErr w:type="gramEnd"/>
     </w:p>
     <w:p>
-      <w:r>
+      <w:pPr>
+        <w:rPr>
+          <w:sz w:val="28"/>
+          <w:szCs w:val="28"/>
+        </w:rPr>
+      </w:pPr>
+      <w:r>
+        <w:rPr>
+          <w:sz w:val="28"/>
+          <w:szCs w:val="28"/>
+        </w:rPr>
         <w:t>    }</w:t>
       </w:r>
     </w:p>
     <w:p>
-      <w:r>
+      <w:pPr>
+        <w:rPr>
+          <w:sz w:val="28"/>
+          <w:szCs w:val="28"/>
+        </w:rPr>
+      </w:pPr>
+      <w:r>
+        <w:rPr>
+          <w:sz w:val="28"/>
+          <w:szCs w:val="28"/>
+        </w:rPr>
         <w:t xml:space="preserve">    </w:t>
       </w:r>
       <w:proofErr w:type="gramStart"/>
       <w:r>
+        <w:rPr>
+          <w:sz w:val="28"/>
+          <w:szCs w:val="28"/>
+        </w:rPr>
         <w:t>delay(</w:t>
       </w:r>
       <w:proofErr w:type="gramEnd"/>
       <w:r>
+        <w:rPr>
+          <w:sz w:val="28"/>
+          <w:szCs w:val="28"/>
+        </w:rPr>
         <w:t>10000); // Alert for 10 seconds</w:t>
       </w:r>
     </w:p>
     <w:p>
-      <w:r>
+      <w:pPr>
+        <w:rPr>
+          <w:sz w:val="28"/>
+          <w:szCs w:val="28"/>
+        </w:rPr>
+      </w:pPr>
+      <w:r>
+        <w:rPr>
+          <w:sz w:val="28"/>
+          <w:szCs w:val="28"/>
+        </w:rPr>
         <w:t xml:space="preserve">    </w:t>
       </w:r>
       <w:proofErr w:type="spellStart"/>
       <w:proofErr w:type="gramStart"/>
       <w:r>
+        <w:rPr>
+          <w:sz w:val="28"/>
+          <w:szCs w:val="28"/>
+        </w:rPr>
         <w:t>digitalWrite</w:t>
       </w:r>
       <w:proofErr w:type="spellEnd"/>
       <w:r>
+        <w:rPr>
+          <w:sz w:val="28"/>
+          <w:szCs w:val="28"/>
+        </w:rPr>
         <w:t>(</w:t>
       </w:r>
       <w:proofErr w:type="gramEnd"/>
       <w:r>
+        <w:rPr>
+          <w:sz w:val="28"/>
+          <w:szCs w:val="28"/>
+        </w:rPr>
         <w:t>buzzer, LOW</w:t>
       </w:r>
       <w:proofErr w:type="gramStart"/>
       <w:r>
+        <w:rPr>
+          <w:sz w:val="28"/>
+          <w:szCs w:val="28"/>
+        </w:rPr>
         <w:t>);</w:t>
       </w:r>
       <w:proofErr w:type="gramEnd"/>
     </w:p>
     <w:p>
-      <w:r>
+      <w:pPr>
+        <w:rPr>
+          <w:sz w:val="28"/>
+          <w:szCs w:val="28"/>
+        </w:rPr>
+      </w:pPr>
+      <w:r>
+        <w:rPr>
+          <w:sz w:val="28"/>
+          <w:szCs w:val="28"/>
+        </w:rPr>
         <w:t xml:space="preserve">    </w:t>
       </w:r>
       <w:proofErr w:type="spellStart"/>
       <w:proofErr w:type="gramStart"/>
       <w:r>
+        <w:rPr>
+          <w:sz w:val="28"/>
+          <w:szCs w:val="28"/>
+        </w:rPr>
         <w:t>digitalWrite</w:t>
       </w:r>
       <w:proofErr w:type="spellEnd"/>
       <w:r>
+        <w:rPr>
+          <w:sz w:val="28"/>
+          <w:szCs w:val="28"/>
+        </w:rPr>
         <w:t>(</w:t>
       </w:r>
       <w:proofErr w:type="gramEnd"/>
       <w:r>
+        <w:rPr>
+          <w:sz w:val="28"/>
+          <w:szCs w:val="28"/>
+        </w:rPr>
         <w:t>led, LOW</w:t>
       </w:r>
       <w:proofErr w:type="gramStart"/>
       <w:r>
+        <w:rPr>
+          <w:sz w:val="28"/>
+          <w:szCs w:val="28"/>
+        </w:rPr>
         <w:t>);</w:t>
       </w:r>
       <w:proofErr w:type="gramEnd"/>
     </w:p>
     <w:p>
-      <w:r>
+      <w:pPr>
+        <w:rPr>
+          <w:sz w:val="28"/>
+          <w:szCs w:val="28"/>
+        </w:rPr>
+      </w:pPr>
+      <w:r>
+        <w:rPr>
+          <w:sz w:val="28"/>
+          <w:szCs w:val="28"/>
+        </w:rPr>
         <w:t>  }</w:t>
       </w:r>
     </w:p>
     <w:p>
-      <w:r>
+      <w:pPr>
+        <w:rPr>
+          <w:sz w:val="28"/>
+          <w:szCs w:val="28"/>
+        </w:rPr>
+      </w:pPr>
+      <w:r>
+        <w:rPr>
+          <w:sz w:val="28"/>
+          <w:szCs w:val="28"/>
+        </w:rPr>
+        <w:lastRenderedPageBreak/>
         <w:t>}</w:t>
       </w:r>
     </w:p>
     <w:p>
-      <w:r>
+      <w:pPr>
+        <w:rPr>
+          <w:sz w:val="28"/>
+          <w:szCs w:val="28"/>
+        </w:rPr>
+      </w:pPr>
+    </w:p>
+    <w:p>
+      <w:pPr>
+        <w:rPr>
+          <w:sz w:val="28"/>
+          <w:szCs w:val="28"/>
+        </w:rPr>
+      </w:pPr>
+    </w:p>
+    <w:p>
+      <w:pPr>
+        <w:rPr>
+          <w:b/>
+          <w:bCs/>
+          <w:sz w:val="44"/>
+          <w:szCs w:val="44"/>
+        </w:rPr>
+      </w:pPr>
+      <w:r>
+        <w:rPr>
+          <w:b/>
+          <w:bCs/>
+          <w:sz w:val="44"/>
+          <w:szCs w:val="44"/>
+        </w:rPr>
+        <w:t xml:space="preserve">Project </w:t>
+      </w:r>
+      <w:proofErr w:type="spellStart"/>
+      <w:r>
+        <w:rPr>
+          <w:b/>
+          <w:bCs/>
+          <w:sz w:val="44"/>
+          <w:szCs w:val="44"/>
+        </w:rPr>
+        <w:t>Github</w:t>
+      </w:r>
+      <w:proofErr w:type="spellEnd"/>
+      <w:r>
+        <w:rPr>
+          <w:b/>
+          <w:bCs/>
+          <w:sz w:val="44"/>
+          <w:szCs w:val="44"/>
+        </w:rPr>
+        <w:t xml:space="preserve"> links</w:t>
+      </w:r>
+    </w:p>
+    <w:p>
+      <w:pPr>
+        <w:rPr>
+          <w:sz w:val="38"/>
+          <w:szCs w:val="38"/>
+        </w:rPr>
+      </w:pPr>
+      <w:r>
+        <w:rPr>
+          <w:sz w:val="38"/>
+          <w:szCs w:val="38"/>
+        </w:rPr>
+        <w:t>https://github.com/siri45704/Accident-Detection-System</w:t>
+      </w:r>
+    </w:p>
+    <w:p>
+      <w:pPr>
+        <w:rPr>
+          <w:sz w:val="28"/>
+          <w:szCs w:val="28"/>
+        </w:rPr>
+      </w:pPr>
+      <w:r>
+        <w:rPr>
+          <w:sz w:val="28"/>
+          <w:szCs w:val="28"/>
+        </w:rPr>
         <w:br w:type="page"/>
       </w:r>
     </w:p>
@@ -1765,6 +3996,64 @@
     <w:p/>
     <w:p/>
     <w:p/>
+    <w:p/>
+    <w:p>
+      <w:r>
+        <w:rPr>
+          <w:noProof/>
+        </w:rPr>
+        <w:drawing>
+          <wp:inline distT="0" distB="0" distL="0" distR="0" wp14:anchorId="2E2AB451" wp14:editId="03AE8D44">
+            <wp:extent cx="5731510" cy="3534568"/>
+            <wp:effectExtent l="0" t="0" r="2540" b="8890"/>
+            <wp:docPr id="1560474012" name="Picture 11" descr="Electronic Thank You Stock ..."/>
+            <wp:cNvGraphicFramePr>
+              <a:graphicFrameLocks xmlns:a="http://schemas.openxmlformats.org/drawingml/2006/main" noChangeAspect="1"/>
+            </wp:cNvGraphicFramePr>
+            <a:graphic xmlns:a="http://schemas.openxmlformats.org/drawingml/2006/main">
+              <a:graphicData uri="http://schemas.openxmlformats.org/drawingml/2006/picture">
+                <pic:pic xmlns:pic="http://schemas.openxmlformats.org/drawingml/2006/picture">
+                  <pic:nvPicPr>
+                    <pic:cNvPr id="0" name="Picture 21" descr="Electronic Thank You Stock ..."/>
+                    <pic:cNvPicPr>
+                      <a:picLocks noChangeAspect="1" noChangeArrowheads="1"/>
+                    </pic:cNvPicPr>
+                  </pic:nvPicPr>
+                  <pic:blipFill>
+                    <a:blip r:embed="rId15">
+                      <a:extLst>
+                        <a:ext uri="{28A0092B-C50C-407E-A947-70E740481C1C}">
+                          <a14:useLocalDpi xmlns:a14="http://schemas.microsoft.com/office/drawing/2010/main" val="0"/>
+                        </a:ext>
+                      </a:extLst>
+                    </a:blip>
+                    <a:srcRect/>
+                    <a:stretch>
+                      <a:fillRect/>
+                    </a:stretch>
+                  </pic:blipFill>
+                  <pic:spPr bwMode="auto">
+                    <a:xfrm>
+                      <a:off x="0" y="0"/>
+                      <a:ext cx="5731510" cy="3534568"/>
+                    </a:xfrm>
+                    <a:prstGeom prst="rect">
+                      <a:avLst/>
+                    </a:prstGeom>
+                    <a:ln>
+                      <a:noFill/>
+                    </a:ln>
+                    <a:effectLst>
+                      <a:softEdge rad="112500"/>
+                    </a:effectLst>
+                  </pic:spPr>
+                </pic:pic>
+              </a:graphicData>
+            </a:graphic>
+          </wp:inline>
+        </w:drawing>
+      </w:r>
+    </w:p>
     <w:sectPr>
       <w:pgSz w:w="11906" w:h="16838"/>
       <w:pgMar w:top="1440" w:right="1440" w:bottom="1440" w:left="1440" w:header="708" w:footer="708" w:gutter="0"/>
@@ -1773,6 +4062,56 @@
     </w:sectPr>
   </w:body>
 </w:document>
+</file>
+
+<file path=word/endnotes.xml><?xml version="1.0" encoding="utf-8"?>
+<w:endnotes xmlns:wpc="http://schemas.microsoft.com/office/word/2010/wordprocessingCanvas" xmlns:cx="http://schemas.microsoft.com/office/drawing/2014/chartex" xmlns:cx1="http://schemas.microsoft.com/office/drawing/2015/9/8/chartex" xmlns:cx2="http://schemas.microsoft.com/office/drawing/2015/10/21/chartex" xmlns:cx3="http://schemas.microsoft.com/office/drawing/2016/5/9/chartex" xmlns:cx4="http://schemas.microsoft.com/office/drawing/2016/5/10/chartex" xmlns:cx5="http://schemas.microsoft.com/office/drawing/2016/5/11/chartex" xmlns:cx6="http://schemas.microsoft.com/office/drawing/2016/5/12/chartex" xmlns:cx7="http://schemas.microsoft.com/office/drawing/2016/5/13/chartex" xmlns:cx8="http://schemas.microsoft.com/office/drawing/2016/5/14/chartex" xmlns:mc="http://schemas.openxmlformats.org/markup-compatibility/2006" xmlns:aink="http://schemas.microsoft.com/office/drawing/2016/ink" xmlns:am3d="http://schemas.microsoft.com/office/drawing/2017/model3d" xmlns:o="urn:schemas-microsoft-com:office:office" xmlns:oel="http://schemas.microsoft.com/office/2019/extlst" xmlns:r="http://schemas.openxmlformats.org/officeDocument/2006/relationships" xmlns:m="http://schemas.openxmlformats.org/officeDocument/2006/math" xmlns:v="urn:schemas-microsoft-com:vml" xmlns:wp14="http://schemas.microsoft.com/office/word/2010/wordprocessingDrawing" xmlns:wp="http://schemas.openxmlformats.org/drawingml/2006/wordprocessingDrawing" xmlns:w10="urn:schemas-microsoft-com:office:word" xmlns:w="http://schemas.openxmlformats.org/wordprocessingml/2006/main" xmlns:w14="http://schemas.microsoft.com/office/word/2010/wordml" xmlns:w15="http://schemas.microsoft.com/office/word/2012/wordml" xmlns:w16cex="http://schemas.microsoft.com/office/word/2018/wordml/cex" xmlns:w16cid="http://schemas.microsoft.com/office/word/2016/wordml/cid" xmlns:w16="http://schemas.microsoft.com/office/word/2018/wordml" xmlns:w16du="http://schemas.microsoft.com/office/word/2023/wordml/word16du" xmlns:w16sdtdh="http://schemas.microsoft.com/office/word/2020/wordml/sdtdatahash" xmlns:w16sdtfl="http://schemas.microsoft.com/office/word/2024/wordml/sdtformatlock" xmlns:w16se="http://schemas.microsoft.com/office/word/2015/wordml/symex" xmlns:wpg="http://schemas.microsoft.com/office/word/2010/wordprocessingGroup" xmlns:wpi="http://schemas.microsoft.com/office/word/2010/wordprocessingInk" xmlns:wne="http://schemas.microsoft.com/office/word/2006/wordml" xmlns:wps="http://schemas.microsoft.com/office/word/2010/wordprocessingShape" mc:Ignorable="w14 w15 w16se w16cid w16 w16cex w16sdtdh w16sdtfl w16du wp14">
+  <w:endnote w:type="separator" w:id="-1">
+    <w:p>
+      <w:pPr>
+        <w:spacing w:after="0" w:line="240" w:lineRule="auto"/>
+      </w:pPr>
+      <w:r>
+        <w:separator/>
+      </w:r>
+    </w:p>
+  </w:endnote>
+  <w:endnote w:type="continuationSeparator" w:id="0">
+    <w:p>
+      <w:pPr>
+        <w:spacing w:after="0" w:line="240" w:lineRule="auto"/>
+      </w:pPr>
+      <w:r>
+        <w:continuationSeparator/>
+      </w:r>
+    </w:p>
+  </w:endnote>
+</w:endnotes>
+</file>
+
+<file path=word/footnotes.xml><?xml version="1.0" encoding="utf-8"?>
+<w:footnotes xmlns:wpc="http://schemas.microsoft.com/office/word/2010/wordprocessingCanvas" xmlns:cx="http://schemas.microsoft.com/office/drawing/2014/chartex" xmlns:cx1="http://schemas.microsoft.com/office/drawing/2015/9/8/chartex" xmlns:cx2="http://schemas.microsoft.com/office/drawing/2015/10/21/chartex" xmlns:cx3="http://schemas.microsoft.com/office/drawing/2016/5/9/chartex" xmlns:cx4="http://schemas.microsoft.com/office/drawing/2016/5/10/chartex" xmlns:cx5="http://schemas.microsoft.com/office/drawing/2016/5/11/chartex" xmlns:cx6="http://schemas.microsoft.com/office/drawing/2016/5/12/chartex" xmlns:cx7="http://schemas.microsoft.com/office/drawing/2016/5/13/chartex" xmlns:cx8="http://schemas.microsoft.com/office/drawing/2016/5/14/chartex" xmlns:mc="http://schemas.openxmlformats.org/markup-compatibility/2006" xmlns:aink="http://schemas.microsoft.com/office/drawing/2016/ink" xmlns:am3d="http://schemas.microsoft.com/office/drawing/2017/model3d" xmlns:o="urn:schemas-microsoft-com:office:office" xmlns:oel="http://schemas.microsoft.com/office/2019/extlst" xmlns:r="http://schemas.openxmlformats.org/officeDocument/2006/relationships" xmlns:m="http://schemas.openxmlformats.org/officeDocument/2006/math" xmlns:v="urn:schemas-microsoft-com:vml" xmlns:wp14="http://schemas.microsoft.com/office/word/2010/wordprocessingDrawing" xmlns:wp="http://schemas.openxmlformats.org/drawingml/2006/wordprocessingDrawing" xmlns:w10="urn:schemas-microsoft-com:office:word" xmlns:w="http://schemas.openxmlformats.org/wordprocessingml/2006/main" xmlns:w14="http://schemas.microsoft.com/office/word/2010/wordml" xmlns:w15="http://schemas.microsoft.com/office/word/2012/wordml" xmlns:w16cex="http://schemas.microsoft.com/office/word/2018/wordml/cex" xmlns:w16cid="http://schemas.microsoft.com/office/word/2016/wordml/cid" xmlns:w16="http://schemas.microsoft.com/office/word/2018/wordml" xmlns:w16du="http://schemas.microsoft.com/office/word/2023/wordml/word16du" xmlns:w16sdtdh="http://schemas.microsoft.com/office/word/2020/wordml/sdtdatahash" xmlns:w16sdtfl="http://schemas.microsoft.com/office/word/2024/wordml/sdtformatlock" xmlns:w16se="http://schemas.microsoft.com/office/word/2015/wordml/symex" xmlns:wpg="http://schemas.microsoft.com/office/word/2010/wordprocessingGroup" xmlns:wpi="http://schemas.microsoft.com/office/word/2010/wordprocessingInk" xmlns:wne="http://schemas.microsoft.com/office/word/2006/wordml" xmlns:wps="http://schemas.microsoft.com/office/word/2010/wordprocessingShape" mc:Ignorable="w14 w15 w16se w16cid w16 w16cex w16sdtdh w16sdtfl w16du wp14">
+  <w:footnote w:type="separator" w:id="-1">
+    <w:p>
+      <w:pPr>
+        <w:spacing w:after="0" w:line="240" w:lineRule="auto"/>
+      </w:pPr>
+      <w:r>
+        <w:separator/>
+      </w:r>
+    </w:p>
+  </w:footnote>
+  <w:footnote w:type="continuationSeparator" w:id="0">
+    <w:p>
+      <w:pPr>
+        <w:spacing w:after="0" w:line="240" w:lineRule="auto"/>
+      </w:pPr>
+      <w:r>
+        <w:continuationSeparator/>
+      </w:r>
+    </w:p>
+  </w:footnote>
+</w:footnotes>
 </file>
 
 <file path=word/numbering.xml><?xml version="1.0" encoding="utf-8"?>
@@ -3304,6 +5643,84 @@
       <w:spacing w:val="5"/>
     </w:rPr>
   </w:style>
+  <w:style w:type="paragraph" w:styleId="NormalWeb">
+    <w:name w:val="Normal (Web)"/>
+    <w:basedOn w:val="Normal"/>
+    <w:uiPriority w:val="99"/>
+    <w:semiHidden/>
+    <w:unhideWhenUsed/>
+    <w:rsid w:val="00255F86"/>
+    <w:rPr>
+      <w:rFonts w:ascii="Times New Roman" w:hAnsi="Times New Roman" w:cs="Times New Roman"/>
+    </w:rPr>
+  </w:style>
+  <w:style w:type="paragraph" w:styleId="Header">
+    <w:name w:val="header"/>
+    <w:basedOn w:val="Normal"/>
+    <w:link w:val="HeaderChar"/>
+    <w:uiPriority w:val="99"/>
+    <w:unhideWhenUsed/>
+    <w:rsid w:val="000C0294"/>
+    <w:pPr>
+      <w:tabs>
+        <w:tab w:val="center" w:pos="4513"/>
+        <w:tab w:val="right" w:pos="9026"/>
+      </w:tabs>
+      <w:spacing w:after="0" w:line="240" w:lineRule="auto"/>
+    </w:pPr>
+  </w:style>
+  <w:style w:type="character" w:customStyle="1" w:styleId="HeaderChar">
+    <w:name w:val="Header Char"/>
+    <w:basedOn w:val="DefaultParagraphFont"/>
+    <w:link w:val="Header"/>
+    <w:uiPriority w:val="99"/>
+    <w:rsid w:val="000C0294"/>
+  </w:style>
+  <w:style w:type="paragraph" w:styleId="Footer">
+    <w:name w:val="footer"/>
+    <w:basedOn w:val="Normal"/>
+    <w:link w:val="FooterChar"/>
+    <w:uiPriority w:val="99"/>
+    <w:unhideWhenUsed/>
+    <w:rsid w:val="000C0294"/>
+    <w:pPr>
+      <w:tabs>
+        <w:tab w:val="center" w:pos="4513"/>
+        <w:tab w:val="right" w:pos="9026"/>
+      </w:tabs>
+      <w:spacing w:after="0" w:line="240" w:lineRule="auto"/>
+    </w:pPr>
+  </w:style>
+  <w:style w:type="character" w:customStyle="1" w:styleId="FooterChar">
+    <w:name w:val="Footer Char"/>
+    <w:basedOn w:val="DefaultParagraphFont"/>
+    <w:link w:val="Footer"/>
+    <w:uiPriority w:val="99"/>
+    <w:rsid w:val="000C0294"/>
+  </w:style>
+  <w:style w:type="character" w:styleId="Hyperlink">
+    <w:name w:val="Hyperlink"/>
+    <w:basedOn w:val="DefaultParagraphFont"/>
+    <w:uiPriority w:val="99"/>
+    <w:unhideWhenUsed/>
+    <w:rsid w:val="00A119AC"/>
+    <w:rPr>
+      <w:color w:val="467886" w:themeColor="hyperlink"/>
+      <w:u w:val="single"/>
+    </w:rPr>
+  </w:style>
+  <w:style w:type="character" w:styleId="UnresolvedMention">
+    <w:name w:val="Unresolved Mention"/>
+    <w:basedOn w:val="DefaultParagraphFont"/>
+    <w:uiPriority w:val="99"/>
+    <w:semiHidden/>
+    <w:unhideWhenUsed/>
+    <w:rsid w:val="00A119AC"/>
+    <w:rPr>
+      <w:color w:val="605E5C"/>
+      <w:shd w:val="clear" w:color="auto" w:fill="E1DFDD"/>
+    </w:rPr>
+  </w:style>
 </w:styles>
 </file>
 
@@ -3600,4 +6017,16 @@
     </a:ext>
   </a:extLst>
 </a:theme>
+</file>
+
+<file path=customXml/item1.xml><?xml version="1.0" encoding="utf-8"?>
+<b:Sources xmlns:b="http://schemas.openxmlformats.org/officeDocument/2006/bibliography" xmlns="http://schemas.openxmlformats.org/officeDocument/2006/bibliography" SelectedStyle="\APASixthEditionOfficeOnline.xsl" StyleName="APA" Version="6"/>
+</file>
+
+<file path=customXml/itemProps1.xml><?xml version="1.0" encoding="utf-8"?>
+<ds:datastoreItem xmlns:ds="http://schemas.openxmlformats.org/officeDocument/2006/customXml" ds:itemID="{83F969EC-0CC9-41A3-A11C-3DA94276BDDD}">
+  <ds:schemaRefs>
+    <ds:schemaRef ds:uri="http://schemas.openxmlformats.org/officeDocument/2006/bibliography"/>
+  </ds:schemaRefs>
+</ds:datastoreItem>
 </file>
</xml_diff>